<commit_message>
Adding tests for user stories #8 - #12
</commit_message>
<xml_diff>
--- a/GoogleTranslate/Test strategy.docx
+++ b/GoogleTranslate/Test strategy.docx
@@ -1,9 +1,10 @@
 
 <file path=word/document.xml><?xml version="1.0" encoding="utf-8"?>
-<w:document xmlns:wpc="http://schemas.microsoft.com/office/word/2010/wordprocessingCanvas" xmlns:mc="http://schemas.openxmlformats.org/markup-compatibility/2006" xmlns:o="urn:schemas-microsoft-com:office:office" xmlns:r="http://schemas.openxmlformats.org/officeDocument/2006/relationships" xmlns:m="http://schemas.openxmlformats.org/officeDocument/2006/math" xmlns:v="urn:schemas-microsoft-com:vml" xmlns:wp14="http://schemas.microsoft.com/office/word/2010/wordprocessingDrawing" xmlns:wp="http://schemas.openxmlformats.org/drawingml/2006/wordprocessingDrawing" xmlns:w10="urn:schemas-microsoft-com:office:word" xmlns:w="http://schemas.openxmlformats.org/wordprocessingml/2006/main" xmlns:w14="http://schemas.microsoft.com/office/word/2010/wordml" xmlns:wpg="http://schemas.microsoft.com/office/word/2010/wordprocessingGroup" xmlns:wpi="http://schemas.microsoft.com/office/word/2010/wordprocessingInk" xmlns:wne="http://schemas.microsoft.com/office/word/2006/wordml" xmlns:wps="http://schemas.microsoft.com/office/word/2010/wordprocessingShape" mc:Ignorable="w14 wp14">
+<w:document xmlns:wpc="http://schemas.microsoft.com/office/word/2010/wordprocessingCanvas" xmlns:cx="http://schemas.microsoft.com/office/drawing/2014/chartex" xmlns:cx1="http://schemas.microsoft.com/office/drawing/2015/9/8/chartex" xmlns:cx2="http://schemas.microsoft.com/office/drawing/2015/10/21/chartex" xmlns:cx3="http://schemas.microsoft.com/office/drawing/2016/5/9/chartex" xmlns:cx4="http://schemas.microsoft.com/office/drawing/2016/5/10/chartex" xmlns:cx5="http://schemas.microsoft.com/office/drawing/2016/5/11/chartex" xmlns:cx6="http://schemas.microsoft.com/office/drawing/2016/5/12/chartex" xmlns:cx7="http://schemas.microsoft.com/office/drawing/2016/5/13/chartex" xmlns:cx8="http://schemas.microsoft.com/office/drawing/2016/5/14/chartex" xmlns:mc="http://schemas.openxmlformats.org/markup-compatibility/2006" xmlns:aink="http://schemas.microsoft.com/office/drawing/2016/ink" xmlns:am3d="http://schemas.microsoft.com/office/drawing/2017/model3d" xmlns:o="urn:schemas-microsoft-com:office:office" xmlns:r="http://schemas.openxmlformats.org/officeDocument/2006/relationships" xmlns:m="http://schemas.openxmlformats.org/officeDocument/2006/math" xmlns:v="urn:schemas-microsoft-com:vml" xmlns:wp14="http://schemas.microsoft.com/office/word/2010/wordprocessingDrawing" xmlns:wp="http://schemas.openxmlformats.org/drawingml/2006/wordprocessingDrawing" xmlns:w10="urn:schemas-microsoft-com:office:word" xmlns:w="http://schemas.openxmlformats.org/wordprocessingml/2006/main" xmlns:w14="http://schemas.microsoft.com/office/word/2010/wordml" xmlns:w15="http://schemas.microsoft.com/office/word/2012/wordml" xmlns:w16cid="http://schemas.microsoft.com/office/word/2016/wordml/cid" xmlns:w16se="http://schemas.microsoft.com/office/word/2015/wordml/symex" xmlns:wpg="http://schemas.microsoft.com/office/word/2010/wordprocessingGroup" xmlns:wpi="http://schemas.microsoft.com/office/word/2010/wordprocessingInk" xmlns:wne="http://schemas.microsoft.com/office/word/2006/wordml" xmlns:wps="http://schemas.microsoft.com/office/word/2010/wordprocessingShape" mc:Ignorable="w14 w15 w16se w16cid wp14">
   <w:body>
     <w:p>
       <w:pPr>
+        <w:ind w:firstLine="708"/>
         <w:jc w:val="center"/>
         <w:rPr>
           <w:rFonts w:ascii="Arial" w:hAnsi="Arial" w:cs="Arial"/>
@@ -92,7 +93,7 @@
         </w:rPr>
         <w:t xml:space="preserve">: </w:t>
       </w:r>
-      <w:hyperlink r:id="rId7" w:history="1">
+      <w:hyperlink r:id="rId6" w:history="1">
         <w:r>
           <w:rPr>
             <w:rStyle w:val="Hyperlink"/>
@@ -439,20 +440,8 @@
           <w:szCs w:val="24"/>
           <w:lang w:val="en-US"/>
         </w:rPr>
-        <w:t xml:space="preserve">Selenium </w:t>
-      </w:r>
-      <w:proofErr w:type="spellStart"/>
-      <w:r>
-        <w:rPr>
-          <w:rFonts w:ascii="Arial" w:hAnsi="Arial" w:cs="Arial"/>
-          <w:i/>
-          <w:sz w:val="24"/>
-          <w:szCs w:val="24"/>
-          <w:lang w:val="en-US"/>
-        </w:rPr>
-        <w:t>WebDriver</w:t>
-      </w:r>
-      <w:proofErr w:type="spellEnd"/>
+        <w:t>Selenium WebDriver</w:t>
+      </w:r>
       <w:r>
         <w:rPr>
           <w:rFonts w:ascii="Arial" w:hAnsi="Arial" w:cs="Arial"/>
@@ -531,7 +520,6 @@
         </w:rPr>
         <w:t xml:space="preserve">Test framework - </w:t>
       </w:r>
-      <w:proofErr w:type="spellStart"/>
       <w:r>
         <w:rPr>
           <w:rFonts w:ascii="Arial" w:hAnsi="Arial" w:cs="Arial"/>
@@ -542,7 +530,6 @@
         </w:rPr>
         <w:t>TestNG</w:t>
       </w:r>
-      <w:proofErr w:type="spellEnd"/>
       <w:r>
         <w:rPr>
           <w:rFonts w:ascii="Arial" w:hAnsi="Arial" w:cs="Arial"/>
@@ -907,29 +894,7 @@
           <w:szCs w:val="24"/>
           <w:lang w:val="en-US"/>
         </w:rPr>
-        <w:t>(</w:t>
-      </w:r>
-      <w:proofErr w:type="gramStart"/>
-      <w:r>
-        <w:rPr>
-          <w:rFonts w:ascii="Arial" w:hAnsi="Arial" w:cs="Arial"/>
-          <w:b/>
-          <w:sz w:val="24"/>
-          <w:szCs w:val="24"/>
-          <w:lang w:val="en-US"/>
-        </w:rPr>
-        <w:t>will</w:t>
-      </w:r>
-      <w:proofErr w:type="gramEnd"/>
-      <w:r>
-        <w:rPr>
-          <w:rFonts w:ascii="Arial" w:hAnsi="Arial" w:cs="Arial"/>
-          <w:b/>
-          <w:sz w:val="24"/>
-          <w:szCs w:val="24"/>
-          <w:lang w:val="en-US"/>
-        </w:rPr>
-        <w:t xml:space="preserve"> be added to test suite)</w:t>
+        <w:t>(will be added to test suite)</w:t>
       </w:r>
     </w:p>
     <w:p>
@@ -1259,8 +1224,6 @@
         </w:rPr>
         <w:t>As Unsigned User, I can translate a sentence.</w:t>
       </w:r>
-      <w:bookmarkStart w:id="0" w:name="_GoBack"/>
-      <w:bookmarkEnd w:id="0"/>
     </w:p>
     <w:p>
       <w:pPr>
@@ -1673,8 +1636,48 @@
           <w:szCs w:val="24"/>
           <w:lang w:val="en-US"/>
         </w:rPr>
-        <w:t>As Unsigned User, I cannot switch target and source languages if Detecting language mode was setted and it is not detect.</w:t>
-      </w:r>
+        <w:t xml:space="preserve">As Unsigned User, I cannot switch target and source languages if Detecting language mode was </w:t>
+      </w:r>
+      <w:proofErr w:type="spellStart"/>
+      <w:r>
+        <w:rPr>
+          <w:rFonts w:ascii="Arial" w:hAnsi="Arial" w:cs="Arial"/>
+          <w:sz w:val="24"/>
+          <w:szCs w:val="24"/>
+          <w:lang w:val="en-US"/>
+        </w:rPr>
+        <w:t>setted</w:t>
+      </w:r>
+      <w:proofErr w:type="spellEnd"/>
+      <w:r>
+        <w:rPr>
+          <w:rFonts w:ascii="Arial" w:hAnsi="Arial" w:cs="Arial"/>
+          <w:sz w:val="24"/>
+          <w:szCs w:val="24"/>
+          <w:lang w:val="en-US"/>
+        </w:rPr>
+        <w:t xml:space="preserve"> and it is not </w:t>
+      </w:r>
+      <w:r>
+        <w:rPr>
+          <w:rFonts w:ascii="Arial" w:hAnsi="Arial" w:cs="Arial"/>
+          <w:sz w:val="24"/>
+          <w:szCs w:val="24"/>
+          <w:lang w:val="en-US"/>
+        </w:rPr>
+        <w:t>detected</w:t>
+      </w:r>
+      <w:r>
+        <w:rPr>
+          <w:rFonts w:ascii="Arial" w:hAnsi="Arial" w:cs="Arial"/>
+          <w:sz w:val="24"/>
+          <w:szCs w:val="24"/>
+          <w:lang w:val="en-US"/>
+        </w:rPr>
+        <w:t>.</w:t>
+      </w:r>
+      <w:bookmarkStart w:id="0" w:name="_GoBack"/>
+      <w:bookmarkEnd w:id="0"/>
     </w:p>
     <w:p>
       <w:pPr>
@@ -1992,8 +1995,19 @@
           <w:szCs w:val="24"/>
           <w:lang w:val="en-US"/>
         </w:rPr>
-        <w:t>if language is setted</w:t>
-      </w:r>
+        <w:t xml:space="preserve">if language is </w:t>
+      </w:r>
+      <w:proofErr w:type="spellStart"/>
+      <w:r>
+        <w:rPr>
+          <w:rFonts w:ascii="Arial" w:hAnsi="Arial" w:cs="Arial"/>
+          <w:sz w:val="24"/>
+          <w:szCs w:val="24"/>
+          <w:lang w:val="en-US"/>
+        </w:rPr>
+        <w:t>setted</w:t>
+      </w:r>
+      <w:proofErr w:type="spellEnd"/>
       <w:r>
         <w:rPr>
           <w:rFonts w:ascii="Arial" w:hAnsi="Arial" w:cs="Arial"/>
@@ -2130,27 +2144,27 @@
           <w:szCs w:val="24"/>
           <w:lang w:val="en-US"/>
         </w:rPr>
-        <w:t xml:space="preserve">As Unsigned User, I can use Handwriting mode if </w:t>
-      </w:r>
-      <w:proofErr w:type="gramStart"/>
-      <w:r>
-        <w:rPr>
-          <w:rFonts w:ascii="Arial" w:hAnsi="Arial" w:cs="Arial"/>
-          <w:sz w:val="24"/>
-          <w:szCs w:val="24"/>
-          <w:lang w:val="en-US"/>
-        </w:rPr>
-        <w:t>Detecting</w:t>
-      </w:r>
-      <w:proofErr w:type="gramEnd"/>
-      <w:r>
-        <w:rPr>
-          <w:rFonts w:ascii="Arial" w:hAnsi="Arial" w:cs="Arial"/>
-          <w:sz w:val="24"/>
-          <w:szCs w:val="24"/>
-          <w:lang w:val="en-US"/>
-        </w:rPr>
-        <w:t xml:space="preserve"> language mode was setted.</w:t>
+        <w:t xml:space="preserve">As Unsigned User, I can use Handwriting mode if Detecting language mode was </w:t>
+      </w:r>
+      <w:proofErr w:type="spellStart"/>
+      <w:r>
+        <w:rPr>
+          <w:rFonts w:ascii="Arial" w:hAnsi="Arial" w:cs="Arial"/>
+          <w:sz w:val="24"/>
+          <w:szCs w:val="24"/>
+          <w:lang w:val="en-US"/>
+        </w:rPr>
+        <w:t>setted</w:t>
+      </w:r>
+      <w:proofErr w:type="spellEnd"/>
+      <w:r>
+        <w:rPr>
+          <w:rFonts w:ascii="Arial" w:hAnsi="Arial" w:cs="Arial"/>
+          <w:sz w:val="24"/>
+          <w:szCs w:val="24"/>
+          <w:lang w:val="en-US"/>
+        </w:rPr>
+        <w:t>.</w:t>
       </w:r>
     </w:p>
     <w:p>
@@ -2311,19 +2325,20 @@
         <w:jc w:val="both"/>
         <w:rPr>
           <w:rFonts w:ascii="Arial" w:hAnsi="Arial" w:cs="Arial"/>
-          <w:sz w:val="24"/>
-          <w:szCs w:val="24"/>
-          <w:lang w:val="en-US"/>
-        </w:rPr>
-      </w:pPr>
-      <w:r>
-        <w:rPr>
-          <w:rFonts w:ascii="Arial" w:hAnsi="Arial" w:cs="Arial"/>
           <w:b/>
           <w:sz w:val="24"/>
           <w:szCs w:val="24"/>
           <w:lang w:val="en-US"/>
         </w:rPr>
+      </w:pPr>
+      <w:r>
+        <w:rPr>
+          <w:rFonts w:ascii="Arial" w:hAnsi="Arial" w:cs="Arial"/>
+          <w:b/>
+          <w:sz w:val="24"/>
+          <w:szCs w:val="24"/>
+          <w:lang w:val="en-US"/>
+        </w:rPr>
         <w:t>Feature</w:t>
       </w:r>
       <w:r>
@@ -2335,48 +2350,6 @@
           <w:lang w:val="en-US"/>
         </w:rPr>
         <w:t>6</w:t>
-      </w:r>
-      <w:r>
-        <w:rPr>
-          <w:rFonts w:ascii="Arial" w:hAnsi="Arial" w:cs="Arial"/>
-          <w:b/>
-          <w:sz w:val="24"/>
-          <w:szCs w:val="24"/>
-          <w:lang w:val="en-US"/>
-        </w:rPr>
-        <w:t>:</w:t>
-      </w:r>
-    </w:p>
-    <w:p>
-      <w:pPr>
-        <w:spacing w:after="0"/>
-        <w:jc w:val="both"/>
-        <w:rPr>
-          <w:rFonts w:ascii="Arial" w:hAnsi="Arial" w:cs="Arial"/>
-          <w:sz w:val="24"/>
-          <w:szCs w:val="24"/>
-          <w:lang w:val="en-US"/>
-        </w:rPr>
-      </w:pPr>
-      <w:r>
-        <w:rPr>
-          <w:rFonts w:ascii="Arial" w:hAnsi="Arial" w:cs="Arial"/>
-          <w:b/>
-          <w:sz w:val="24"/>
-          <w:szCs w:val="24"/>
-          <w:lang w:val="en-US"/>
-        </w:rPr>
-        <w:t>Feature</w:t>
-      </w:r>
-      <w:r>
-        <w:rPr>
-          <w:rFonts w:ascii="Arial" w:hAnsi="Arial" w:cs="Arial"/>
-          <w:b/>
-          <w:sz w:val="24"/>
-          <w:szCs w:val="24"/>
-          <w:lang w:val="en-US"/>
-        </w:rPr>
-        <w:t>7</w:t>
       </w:r>
       <w:r>
         <w:rPr>
@@ -2397,6 +2370,53 @@
           <w:numId w:val="3"/>
         </w:numPr>
         <w:spacing w:after="0"/>
+        <w:rPr>
+          <w:rFonts w:ascii="Arial" w:hAnsi="Arial" w:cs="Arial"/>
+          <w:sz w:val="24"/>
+          <w:szCs w:val="24"/>
+          <w:lang w:val="en-US"/>
+        </w:rPr>
+      </w:pPr>
+      <w:r>
+        <w:rPr>
+          <w:rFonts w:ascii="Arial" w:hAnsi="Arial" w:cs="Arial"/>
+          <w:sz w:val="24"/>
+          <w:szCs w:val="24"/>
+          <w:lang w:val="en-US"/>
+        </w:rPr>
+        <w:t xml:space="preserve">As Unsigned User, I can </w:t>
+      </w:r>
+      <w:r>
+        <w:rPr>
+          <w:rFonts w:ascii="Arial" w:hAnsi="Arial" w:cs="Arial"/>
+          <w:sz w:val="24"/>
+          <w:szCs w:val="24"/>
+          <w:lang w:val="en-US"/>
+        </w:rPr>
+        <w:t xml:space="preserve">say a word </w:t>
+      </w:r>
+      <w:r>
+        <w:rPr>
+          <w:rFonts w:ascii="Arial" w:hAnsi="Arial" w:cs="Arial"/>
+          <w:sz w:val="24"/>
+          <w:szCs w:val="24"/>
+          <w:lang w:val="en-US"/>
+        </w:rPr>
+        <w:t>for recognition and translation</w:t>
+      </w:r>
+      <w:r>
+        <w:rPr>
+          <w:rFonts w:ascii="Arial" w:hAnsi="Arial" w:cs="Arial"/>
+          <w:sz w:val="24"/>
+          <w:szCs w:val="24"/>
+          <w:lang w:val="en-US"/>
+        </w:rPr>
+        <w:t>.</w:t>
+      </w:r>
+    </w:p>
+    <w:p>
+      <w:pPr>
+        <w:spacing w:after="0"/>
         <w:jc w:val="both"/>
         <w:rPr>
           <w:rFonts w:ascii="Arial" w:hAnsi="Arial" w:cs="Arial"/>
@@ -2408,49 +2428,32 @@
       <w:r>
         <w:rPr>
           <w:rFonts w:ascii="Arial" w:hAnsi="Arial" w:cs="Arial"/>
-          <w:sz w:val="24"/>
-          <w:szCs w:val="24"/>
-          <w:lang w:val="en-US"/>
-        </w:rPr>
-        <w:t xml:space="preserve">As Unsigned User, I can </w:t>
-      </w:r>
-      <w:proofErr w:type="gramStart"/>
-      <w:r>
-        <w:rPr>
-          <w:rFonts w:ascii="Arial" w:hAnsi="Arial" w:cs="Arial"/>
-          <w:sz w:val="24"/>
-          <w:szCs w:val="24"/>
-          <w:lang w:val="en-US"/>
-        </w:rPr>
-        <w:t>listen</w:t>
-      </w:r>
-      <w:proofErr w:type="gramEnd"/>
-      <w:r>
-        <w:rPr>
-          <w:rFonts w:ascii="Arial" w:hAnsi="Arial" w:cs="Arial"/>
-          <w:sz w:val="24"/>
-          <w:szCs w:val="24"/>
-          <w:lang w:val="en-US"/>
-        </w:rPr>
-        <w:t xml:space="preserve"> </w:t>
-      </w:r>
-      <w:r>
-        <w:rPr>
-          <w:rFonts w:ascii="Arial" w:hAnsi="Arial" w:cs="Arial"/>
-          <w:sz w:val="24"/>
-          <w:szCs w:val="24"/>
-          <w:lang w:val="en-US"/>
-        </w:rPr>
-        <w:t xml:space="preserve">an </w:t>
-      </w:r>
-      <w:r>
-        <w:rPr>
-          <w:rFonts w:ascii="Arial" w:hAnsi="Arial" w:cs="Arial"/>
-          <w:sz w:val="24"/>
-          <w:szCs w:val="24"/>
-          <w:lang w:val="en-US"/>
-        </w:rPr>
-        <w:t>entered text.</w:t>
+          <w:b/>
+          <w:sz w:val="24"/>
+          <w:szCs w:val="24"/>
+          <w:lang w:val="en-US"/>
+        </w:rPr>
+        <w:t>Feature</w:t>
+      </w:r>
+      <w:r>
+        <w:rPr>
+          <w:rFonts w:ascii="Arial" w:hAnsi="Arial" w:cs="Arial"/>
+          <w:b/>
+          <w:sz w:val="24"/>
+          <w:szCs w:val="24"/>
+          <w:lang w:val="en-US"/>
+        </w:rPr>
+        <w:t>7</w:t>
+      </w:r>
+      <w:r>
+        <w:rPr>
+          <w:rFonts w:ascii="Arial" w:hAnsi="Arial" w:cs="Arial"/>
+          <w:b/>
+          <w:sz w:val="24"/>
+          <w:szCs w:val="24"/>
+          <w:lang w:val="en-US"/>
+        </w:rPr>
+        <w:t>:</w:t>
       </w:r>
     </w:p>
     <w:p>
@@ -2476,27 +2479,51 @@
           <w:szCs w:val="24"/>
           <w:lang w:val="en-US"/>
         </w:rPr>
-        <w:t xml:space="preserve">As Unsigned User, I can </w:t>
-      </w:r>
-      <w:proofErr w:type="gramStart"/>
-      <w:r>
-        <w:rPr>
-          <w:rFonts w:ascii="Arial" w:hAnsi="Arial" w:cs="Arial"/>
-          <w:sz w:val="24"/>
-          <w:szCs w:val="24"/>
-          <w:lang w:val="en-US"/>
-        </w:rPr>
-        <w:t>listen</w:t>
-      </w:r>
-      <w:proofErr w:type="gramEnd"/>
-      <w:r>
-        <w:rPr>
-          <w:rFonts w:ascii="Arial" w:hAnsi="Arial" w:cs="Arial"/>
-          <w:sz w:val="24"/>
-          <w:szCs w:val="24"/>
-          <w:lang w:val="en-US"/>
-        </w:rPr>
-        <w:t xml:space="preserve"> </w:t>
+        <w:t xml:space="preserve">As Unsigned User, I can listen </w:t>
+      </w:r>
+      <w:r>
+        <w:rPr>
+          <w:rFonts w:ascii="Arial" w:hAnsi="Arial" w:cs="Arial"/>
+          <w:sz w:val="24"/>
+          <w:szCs w:val="24"/>
+          <w:lang w:val="en-US"/>
+        </w:rPr>
+        <w:t xml:space="preserve">an </w:t>
+      </w:r>
+      <w:r>
+        <w:rPr>
+          <w:rFonts w:ascii="Arial" w:hAnsi="Arial" w:cs="Arial"/>
+          <w:sz w:val="24"/>
+          <w:szCs w:val="24"/>
+          <w:lang w:val="en-US"/>
+        </w:rPr>
+        <w:t>entered text.</w:t>
+      </w:r>
+    </w:p>
+    <w:p>
+      <w:pPr>
+        <w:pStyle w:val="ListParagraph"/>
+        <w:numPr>
+          <w:ilvl w:val="0"/>
+          <w:numId w:val="3"/>
+        </w:numPr>
+        <w:spacing w:after="0"/>
+        <w:jc w:val="both"/>
+        <w:rPr>
+          <w:rFonts w:ascii="Arial" w:hAnsi="Arial" w:cs="Arial"/>
+          <w:sz w:val="24"/>
+          <w:szCs w:val="24"/>
+          <w:lang w:val="en-US"/>
+        </w:rPr>
+      </w:pPr>
+      <w:r>
+        <w:rPr>
+          <w:rFonts w:ascii="Arial" w:hAnsi="Arial" w:cs="Arial"/>
+          <w:sz w:val="24"/>
+          <w:szCs w:val="24"/>
+          <w:lang w:val="en-US"/>
+        </w:rPr>
+        <w:t xml:space="preserve">As Unsigned User, I can listen </w:t>
       </w:r>
       <w:r>
         <w:rPr>
@@ -4357,8 +4384,8 @@
           <mc:Fallback>
             <w:pict>
               <v:group id="Group 10" o:spid="_x0000_s1026" style="position:absolute;left:0;text-align:left;margin-left:6.9pt;margin-top:7.55pt;width:474.6pt;height:312.15pt;z-index:251692032" coordsize="60273,39644" o:gfxdata="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">
-                <v:group id="Group 26" o:spid="_x0000_s1027" style="position:absolute;width:24790;height:39636" coordorigin=",877" coordsize="24793,39641" o:gfxdata="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">
-                  <v:rect id="Rectangle 24" o:spid="_x0000_s1028" style="position:absolute;top:877;width:24793;height:39642;visibility:visible;mso-wrap-style:square;v-text-anchor:middle" o:gfxdata="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" fillcolor="white [3201]" strokecolor="#4f81bd [3204]" strokeweight="2pt">
+                <v:group id="Group 26" o:spid="_x0000_s1027" style="position:absolute;width:24790;height:39636" coordorigin=",877" coordsize="24793,39641" o:gfxdata="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">
+                  <v:rect id="Rectangle 24" o:spid="_x0000_s1028" style="position:absolute;top:877;width:24793;height:39642;visibility:visible;mso-wrap-style:square;v-text-anchor:middle" o:gfxdata="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" fillcolor="white [3201]" strokecolor="#4f81bd [3204]" strokeweight="2pt">
                     <v:textbox>
                       <w:txbxContent>
                         <w:p>
@@ -4493,7 +4520,7 @@
                       </w:txbxContent>
                     </v:textbox>
                   </v:rect>
-                  <v:rect id="Rectangle 1" o:spid="_x0000_s1029" style="position:absolute;left:877;top:4315;width:12288;height:6141;visibility:visible;mso-wrap-style:square;v-text-anchor:middle" o:gfxdata="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" fillcolor="#a7bfde [1620]" strokecolor="#4579b8 [3044]">
+                  <v:rect id="Rectangle 1" o:spid="_x0000_s1029" style="position:absolute;left:877;top:4315;width:12288;height:6141;visibility:visible;mso-wrap-style:square;v-text-anchor:middle" o:gfxdata="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" fillcolor="#a7bfde [1620]" strokecolor="#4579b8 [3044]">
                     <v:fill color2="#e4ecf5 [500]" rotate="t" angle="180" colors="0 #a3c4ff;22938f #bfd5ff;1 #e5eeff" focus="100%" type="gradient"/>
                     <v:shadow on="t" color="black" opacity="24903f" origin=",.5" offset="0,.55556mm"/>
                     <v:textbox>
@@ -4545,7 +4572,7 @@
                       </w:txbxContent>
                     </v:textbox>
                   </v:rect>
-                  <v:roundrect id="Rounded Rectangle 2" o:spid="_x0000_s1030" style="position:absolute;left:731;top:16605;width:9798;height:10528;visibility:visible;mso-wrap-style:square;v-text-anchor:middle" arcsize="10923f" o:gfxdata="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" fillcolor="#a7bfde [1620]" strokecolor="#4579b8 [3044]">
+                  <v:roundrect id="Rounded Rectangle 2" o:spid="_x0000_s1030" style="position:absolute;left:731;top:16605;width:9798;height:10528;visibility:visible;mso-wrap-style:square;v-text-anchor:middle" arcsize="10923f" o:gfxdata="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" fillcolor="#a7bfde [1620]" strokecolor="#4579b8 [3044]">
                     <v:fill color2="#e4ecf5 [500]" rotate="t" angle="180" colors="0 #a3c4ff;22938f #bfd5ff;1 #e5eeff" focus="100%" type="gradient"/>
                     <v:shadow on="t" color="black" opacity="24903f" origin=",.5" offset="0,.55556mm"/>
                     <v:textbox>
@@ -4618,7 +4645,7 @@
                       </w:txbxContent>
                     </v:textbox>
                   </v:roundrect>
-                  <v:roundrect id="Rounded Rectangle 7" o:spid="_x0000_s1031" style="position:absolute;left:14191;top:16678;width:9798;height:10528;visibility:visible;mso-wrap-style:square;v-text-anchor:middle" arcsize="10923f" o:gfxdata="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" fillcolor="#a7bfde [1620]" strokecolor="#4579b8 [3044]">
+                  <v:roundrect id="Rounded Rectangle 7" o:spid="_x0000_s1031" style="position:absolute;left:14191;top:16678;width:9798;height:10528;visibility:visible;mso-wrap-style:square;v-text-anchor:middle" arcsize="10923f" o:gfxdata="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" fillcolor="#a7bfde [1620]" strokecolor="#4579b8 [3044]">
                     <v:fill color2="#e4ecf5 [500]" rotate="t" angle="180" colors="0 #a3c4ff;22938f #bfd5ff;1 #e5eeff" focus="100%" type="gradient"/>
                     <v:shadow on="t" color="black" opacity="24903f" origin=",.5" offset="0,.55556mm"/>
                     <v:textbox>
@@ -4687,7 +4714,7 @@
                       </w:txbxContent>
                     </v:textbox>
                   </v:roundrect>
-                  <v:roundrect id="Rounded Rectangle 8" o:spid="_x0000_s1032" style="position:absolute;left:7827;top:28236;width:9798;height:10528;visibility:visible;mso-wrap-style:square;v-text-anchor:middle" arcsize="10923f" o:gfxdata="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" fillcolor="#a7bfde [1620]" strokecolor="#4579b8 [3044]">
+                  <v:roundrect id="Rounded Rectangle 8" o:spid="_x0000_s1032" style="position:absolute;left:7827;top:28236;width:9798;height:10528;visibility:visible;mso-wrap-style:square;v-text-anchor:middle" arcsize="10923f" o:gfxdata="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" fillcolor="#a7bfde [1620]" strokecolor="#4579b8 [3044]">
                     <v:fill color2="#e4ecf5 [500]" rotate="t" angle="180" colors="0 #a3c4ff;22938f #bfd5ff;1 #e5eeff" focus="100%" type="gradient"/>
                     <v:shadow on="t" color="black" opacity="24903f" origin=",.5" offset="0,.55556mm"/>
                     <v:textbox>
@@ -4757,18 +4784,18 @@
                     <v:path arrowok="t" fillok="f" o:connecttype="none"/>
                     <o:lock v:ext="edit" shapetype="t"/>
                   </v:shapetype>
-                  <v:shape id="Straight Arrow Connector 13" o:spid="_x0000_s1033" type="#_x0000_t32" style="position:absolute;left:11411;top:10460;width:1169;height:17774;visibility:visible;mso-wrap-style:square" o:connectortype="straight" o:gfxdata="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" strokecolor="#4579b8 [3044]">
+                  <v:shape id="Straight Arrow Connector 13" o:spid="_x0000_s1033" type="#_x0000_t32" style="position:absolute;left:11411;top:10460;width:1169;height:17774;visibility:visible;mso-wrap-style:square" o:connectortype="straight" o:gfxdata="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" strokecolor="#4579b8 [3044]">
                     <v:stroke endarrow="open"/>
                   </v:shape>
-                  <v:shape id="Straight Arrow Connector 14" o:spid="_x0000_s1034" type="#_x0000_t32" style="position:absolute;left:13167;top:10460;width:6217;height:6217;visibility:visible;mso-wrap-style:square" o:connectortype="straight" o:gfxdata="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" strokecolor="#4579b8 [3044]">
+                  <v:shape id="Straight Arrow Connector 14" o:spid="_x0000_s1034" type="#_x0000_t32" style="position:absolute;left:13167;top:10460;width:6217;height:6217;visibility:visible;mso-wrap-style:square" o:connectortype="straight" o:gfxdata="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" strokecolor="#4579b8 [3044]">
                     <v:stroke endarrow="open"/>
                   </v:shape>
-                  <v:shape id="Straight Arrow Connector 15" o:spid="_x0000_s1035" type="#_x0000_t32" style="position:absolute;left:6656;top:10460;width:0;height:6217;visibility:visible;mso-wrap-style:square" o:connectortype="straight" o:gfxdata="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" strokecolor="#4579b8 [3044]">
+                  <v:shape id="Straight Arrow Connector 15" o:spid="_x0000_s1035" type="#_x0000_t32" style="position:absolute;left:6656;top:10460;width:0;height:6217;visibility:visible;mso-wrap-style:square" o:connectortype="straight" o:gfxdata="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" strokecolor="#4579b8 [3044]">
                     <v:stroke endarrow="open"/>
                   </v:shape>
                 </v:group>
-                <v:group id="Group 3" o:spid="_x0000_s1036" style="position:absolute;left:31309;top:365;width:12211;height:15143" coordsize="12211,15142" o:gfxdata="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">
-                  <v:oval id="Oval 5" o:spid="_x0000_s1037" style="position:absolute;width:12211;height:11772;visibility:visible;mso-wrap-style:square;v-text-anchor:middle" o:gfxdata="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" fillcolor="#a7bfde [1620]" strokecolor="#4579b8 [3044]">
+                <v:group id="Group 3" o:spid="_x0000_s1036" style="position:absolute;left:31309;top:365;width:12211;height:15143" coordsize="12211,15142" o:gfxdata="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">
+                  <v:oval id="Oval 5" o:spid="_x0000_s1037" style="position:absolute;width:12211;height:11772;visibility:visible;mso-wrap-style:square;v-text-anchor:middle" o:gfxdata="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" fillcolor="#a7bfde [1620]" strokecolor="#4579b8 [3044]">
                     <v:fill color2="#e4ecf5 [500]" rotate="t" angle="180" colors="0 #a3c4ff;22938f #bfd5ff;1 #e5eeff" focus="100%" type="gradient"/>
                     <v:shadow on="t" color="black" opacity="24903f" origin=",.5" offset="0,.55556mm"/>
                     <v:textbox>
@@ -4811,12 +4838,12 @@
                       </w:txbxContent>
                     </v:textbox>
                   </v:oval>
-                  <v:shape id="Straight Arrow Connector 17" o:spid="_x0000_s1038" type="#_x0000_t32" style="position:absolute;left:6364;top:11777;width:0;height:3365;visibility:visible;mso-wrap-style:square" o:connectortype="straight" o:gfxdata="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" strokecolor="#4579b8 [3044]">
+                  <v:shape id="Straight Arrow Connector 17" o:spid="_x0000_s1038" type="#_x0000_t32" style="position:absolute;left:6364;top:11777;width:0;height:3365;visibility:visible;mso-wrap-style:square" o:connectortype="straight" o:gfxdata="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" strokecolor="#4579b8 [3044]">
                     <v:stroke endarrow="open"/>
                   </v:shape>
                 </v:group>
-                <v:group id="Group 27" o:spid="_x0000_s1039" style="position:absolute;left:29114;top:15508;width:31159;height:24136" coordsize="31159,24136" o:gfxdata="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">
-                  <v:rect id="Rectangle 6" o:spid="_x0000_s1040" style="position:absolute;width:31159;height:24136;visibility:visible;mso-wrap-style:square;v-text-anchor:middle" o:gfxdata="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" fillcolor="white [3201]" strokecolor="#4f81bd [3204]" strokeweight="2pt">
+                <v:group id="Group 27" o:spid="_x0000_s1039" style="position:absolute;left:29114;top:15508;width:31159;height:24136" coordsize="31159,24136" o:gfxdata="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">
+                  <v:rect id="Rectangle 6" o:spid="_x0000_s1040" style="position:absolute;width:31159;height:24136;visibility:visible;mso-wrap-style:square;v-text-anchor:middle" o:gfxdata="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" fillcolor="white [3201]" strokecolor="#4f81bd [3204]" strokeweight="2pt">
                     <v:textbox>
                       <w:txbxContent>
                         <w:p>
@@ -4894,7 +4921,7 @@
                       </w:txbxContent>
                     </v:textbox>
                   </v:rect>
-                  <v:rect id="Rectangle 9" o:spid="_x0000_s1041" style="position:absolute;left:658;top:1828;width:11849;height:9284;visibility:visible;mso-wrap-style:square;v-text-anchor:middle" o:gfxdata="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" fillcolor="#a7bfde [1620]" strokecolor="#4579b8 [3044]">
+                  <v:rect id="Rectangle 9" o:spid="_x0000_s1041" style="position:absolute;left:658;top:1828;width:11849;height:9284;visibility:visible;mso-wrap-style:square;v-text-anchor:middle" o:gfxdata="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" fillcolor="#a7bfde [1620]" strokecolor="#4579b8 [3044]">
                     <v:fill color2="#e4ecf5 [500]" rotate="t" angle="180" colors="0 #a3c4ff;22938f #bfd5ff;1 #e5eeff" focus="100%" type="gradient"/>
                     <v:shadow on="t" color="black" opacity="24903f" origin=",.5" offset="0,.55556mm"/>
                     <v:textbox>
@@ -4998,7 +5025,7 @@
                       </w:txbxContent>
                     </v:textbox>
                   </v:rect>
-                  <v:rect id="Rectangle 22" o:spid="_x0000_s1042" style="position:absolute;left:9729;top:7754;width:11849;height:9283;visibility:visible;mso-wrap-style:square;v-text-anchor:middle" o:gfxdata="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" fillcolor="#a7bfde [1620]" strokecolor="#4579b8 [3044]">
+                  <v:rect id="Rectangle 22" o:spid="_x0000_s1042" style="position:absolute;left:9729;top:7754;width:11849;height:9283;visibility:visible;mso-wrap-style:square;v-text-anchor:middle" o:gfxdata="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" fillcolor="#a7bfde [1620]" strokecolor="#4579b8 [3044]">
                     <v:fill color2="#e4ecf5 [500]" rotate="t" angle="180" colors="0 #a3c4ff;22938f #bfd5ff;1 #e5eeff" focus="100%" type="gradient"/>
                     <v:shadow on="t" color="black" opacity="24903f" origin=",.5" offset="0,.55556mm"/>
                     <v:textbox>
@@ -5104,7 +5131,7 @@
                       </w:txbxContent>
                     </v:textbox>
                   </v:rect>
-                  <v:rect id="Rectangle 23" o:spid="_x0000_s1043" style="position:absolute;left:18580;top:13752;width:11849;height:9284;visibility:visible;mso-wrap-style:square;v-text-anchor:middle" o:gfxdata="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" fillcolor="#a7bfde [1620]" strokecolor="#4579b8 [3044]">
+                  <v:rect id="Rectangle 23" o:spid="_x0000_s1043" style="position:absolute;left:18580;top:13752;width:11849;height:9284;visibility:visible;mso-wrap-style:square;v-text-anchor:middle" o:gfxdata="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" fillcolor="#a7bfde [1620]" strokecolor="#4579b8 [3044]">
                     <v:fill color2="#e4ecf5 [500]" rotate="t" angle="180" colors="0 #a3c4ff;22938f #bfd5ff;1 #e5eeff" focus="100%" type="gradient"/>
                     <v:shadow on="t" color="black" opacity="24903f" origin=",.5" offset="0,.55556mm"/>
                     <v:textbox>
@@ -5219,9 +5246,9 @@
                     <v:h position="#0,#1" xrange="0,21600" yrange="0,10800"/>
                   </v:handles>
                 </v:shapetype>
-                <v:shape id="Right Arrow 25" o:spid="_x0000_s1044" type="#_x0000_t13" style="position:absolute;left:24798;top:15654;width:4166;height:4166;visibility:visible;mso-wrap-style:square;v-text-anchor:middle" o:gfxdata="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" adj="10800" fillcolor="white [3201]" strokecolor="#4f81bd [3204]" strokeweight="2pt"/>
-                <v:group id="Group 4" o:spid="_x0000_s1045" style="position:absolute;left:47621;top:365;width:11189;height:15285" coordsize="11188,15284" o:gfxdata="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">
-                  <v:shape id="Snip Single Corner Rectangle 30" o:spid="_x0000_s1046" style="position:absolute;width:11188;height:11118;visibility:visible;mso-wrap-style:square;v-text-anchor:middle" coordsize="1118870,1111885" o:spt="100" o:gfxdata="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" adj="-11796480,,5400" path="m,l933552,r185318,185318l1118870,1111885,,1111885,,xe" fillcolor="#a7bfde [1620]" strokecolor="#4579b8 [3044]">
+                <v:shape id="Right Arrow 25" o:spid="_x0000_s1044" type="#_x0000_t13" style="position:absolute;left:24798;top:15654;width:4166;height:4166;visibility:visible;mso-wrap-style:square;v-text-anchor:middle" o:gfxdata="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" adj="10800" fillcolor="white [3201]" strokecolor="#4f81bd [3204]" strokeweight="2pt"/>
+                <v:group id="Group 4" o:spid="_x0000_s1045" style="position:absolute;left:47621;top:365;width:11189;height:15285" coordsize="11188,15284" o:gfxdata="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">
+                  <v:shape id="Snip Single Corner Rectangle 30" o:spid="_x0000_s1046" style="position:absolute;width:11188;height:11118;visibility:visible;mso-wrap-style:square;v-text-anchor:middle" coordsize="1118870,1111885" o:spt="100" o:gfxdata="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" adj="-11796480,,5400" path="m,l933552,r185318,185318l1118870,1111885,,1111885,,xe" fillcolor="#a7bfde [1620]" strokecolor="#4579b8 [3044]">
                     <v:fill color2="#e4ecf5 [500]" rotate="t" angle="180" colors="0 #a3c4ff;22938f #bfd5ff;1 #e5eeff" focus="100%" type="gradient"/>
                     <v:stroke joinstyle="miter"/>
                     <v:shadow on="t" color="black" opacity="24903f" origin=",.5" offset="0,.55556mm"/>
@@ -5240,7 +5267,7 @@
                       </w:txbxContent>
                     </v:textbox>
                   </v:shape>
-                  <v:shape id="Straight Arrow Connector 31" o:spid="_x0000_s1047" type="#_x0000_t32" style="position:absolute;left:5486;top:11119;width:0;height:4165;flip:y;visibility:visible;mso-wrap-style:square" o:connectortype="straight" o:gfxdata="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" strokecolor="#4579b8 [3044]">
+                  <v:shape id="Straight Arrow Connector 31" o:spid="_x0000_s1047" type="#_x0000_t32" style="position:absolute;left:5486;top:11119;width:0;height:4165;flip:y;visibility:visible;mso-wrap-style:square" o:connectortype="straight" o:gfxdata="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" strokecolor="#4579b8 [3044]">
                     <v:stroke endarrow="open"/>
                   </v:shape>
                 </v:group>
@@ -5261,9 +5288,9 @@
 </file>
 
 <file path=word/numbering.xml><?xml version="1.0" encoding="utf-8"?>
-<w:numbering xmlns:wpc="http://schemas.microsoft.com/office/word/2010/wordprocessingCanvas" xmlns:mc="http://schemas.openxmlformats.org/markup-compatibility/2006" xmlns:o="urn:schemas-microsoft-com:office:office" xmlns:r="http://schemas.openxmlformats.org/officeDocument/2006/relationships" xmlns:m="http://schemas.openxmlformats.org/officeDocument/2006/math" xmlns:v="urn:schemas-microsoft-com:vml" xmlns:wp14="http://schemas.microsoft.com/office/word/2010/wordprocessingDrawing" xmlns:wp="http://schemas.openxmlformats.org/drawingml/2006/wordprocessingDrawing" xmlns:w10="urn:schemas-microsoft-com:office:word" xmlns:w="http://schemas.openxmlformats.org/wordprocessingml/2006/main" xmlns:w14="http://schemas.microsoft.com/office/word/2010/wordml" xmlns:wpg="http://schemas.microsoft.com/office/word/2010/wordprocessingGroup" xmlns:wpi="http://schemas.microsoft.com/office/word/2010/wordprocessingInk" xmlns:wne="http://schemas.microsoft.com/office/word/2006/wordml" xmlns:wps="http://schemas.microsoft.com/office/word/2010/wordprocessingShape" mc:Ignorable="w14 wp14">
-  <w:abstractNum w:abstractNumId="0">
-    <w:nsid w:val="480A7BDD"/>
+<w:numbering xmlns:wpc="http://schemas.microsoft.com/office/word/2010/wordprocessingCanvas" xmlns:cx="http://schemas.microsoft.com/office/drawing/2014/chartex" xmlns:cx1="http://schemas.microsoft.com/office/drawing/2015/9/8/chartex" xmlns:cx2="http://schemas.microsoft.com/office/drawing/2015/10/21/chartex" xmlns:cx3="http://schemas.microsoft.com/office/drawing/2016/5/9/chartex" xmlns:cx4="http://schemas.microsoft.com/office/drawing/2016/5/10/chartex" xmlns:cx5="http://schemas.microsoft.com/office/drawing/2016/5/11/chartex" xmlns:cx6="http://schemas.microsoft.com/office/drawing/2016/5/12/chartex" xmlns:cx7="http://schemas.microsoft.com/office/drawing/2016/5/13/chartex" xmlns:cx8="http://schemas.microsoft.com/office/drawing/2016/5/14/chartex" xmlns:mc="http://schemas.openxmlformats.org/markup-compatibility/2006" xmlns:aink="http://schemas.microsoft.com/office/drawing/2016/ink" xmlns:am3d="http://schemas.microsoft.com/office/drawing/2017/model3d" xmlns:o="urn:schemas-microsoft-com:office:office" xmlns:r="http://schemas.openxmlformats.org/officeDocument/2006/relationships" xmlns:m="http://schemas.openxmlformats.org/officeDocument/2006/math" xmlns:v="urn:schemas-microsoft-com:vml" xmlns:wp14="http://schemas.microsoft.com/office/word/2010/wordprocessingDrawing" xmlns:wp="http://schemas.openxmlformats.org/drawingml/2006/wordprocessingDrawing" xmlns:w10="urn:schemas-microsoft-com:office:word" xmlns:w="http://schemas.openxmlformats.org/wordprocessingml/2006/main" xmlns:w14="http://schemas.microsoft.com/office/word/2010/wordml" xmlns:w15="http://schemas.microsoft.com/office/word/2012/wordml" xmlns:w16cid="http://schemas.microsoft.com/office/word/2016/wordml/cid" xmlns:w16se="http://schemas.microsoft.com/office/word/2015/wordml/symex" xmlns:wpg="http://schemas.microsoft.com/office/word/2010/wordprocessingGroup" xmlns:wpi="http://schemas.microsoft.com/office/word/2010/wordprocessingInk" xmlns:wne="http://schemas.microsoft.com/office/word/2006/wordml" xmlns:wps="http://schemas.microsoft.com/office/word/2010/wordprocessingShape" mc:Ignorable="w14 w15 w16se w16cid wp14">
+  <w:abstractNum w:abstractNumId="0" w15:restartNumberingAfterBreak="0">
+    <w:nsid w:val="460038D4"/>
     <w:multiLevelType w:val="hybridMultilevel"/>
     <w:tmpl w:val="03E6DB04"/>
     <w:lvl w:ilvl="0" w:tplc="0419000F">
@@ -5351,8 +5378,8 @@
       </w:pPr>
     </w:lvl>
   </w:abstractNum>
-  <w:abstractNum w:abstractNumId="1">
-    <w:nsid w:val="57291AF4"/>
+  <w:abstractNum w:abstractNumId="1" w15:restartNumberingAfterBreak="0">
+    <w:nsid w:val="480A7BDD"/>
     <w:multiLevelType w:val="hybridMultilevel"/>
     <w:tmpl w:val="03E6DB04"/>
     <w:lvl w:ilvl="0" w:tplc="0419000F">
@@ -5440,7 +5467,96 @@
       </w:pPr>
     </w:lvl>
   </w:abstractNum>
-  <w:abstractNum w:abstractNumId="2">
+  <w:abstractNum w:abstractNumId="2" w15:restartNumberingAfterBreak="0">
+    <w:nsid w:val="57291AF4"/>
+    <w:multiLevelType w:val="hybridMultilevel"/>
+    <w:tmpl w:val="BE46FF6C"/>
+    <w:lvl w:ilvl="0" w:tplc="E0A23976">
+      <w:start w:val="1"/>
+      <w:numFmt w:val="decimal"/>
+      <w:lvlText w:val="%1."/>
+      <w:lvlJc w:val="left"/>
+      <w:pPr>
+        <w:ind w:left="720" w:hanging="360"/>
+      </w:pPr>
+      <w:rPr>
+        <w:rFonts w:hint="default"/>
+      </w:rPr>
+    </w:lvl>
+    <w:lvl w:ilvl="1" w:tplc="04190019" w:tentative="1">
+      <w:start w:val="1"/>
+      <w:numFmt w:val="lowerLetter"/>
+      <w:lvlText w:val="%2."/>
+      <w:lvlJc w:val="left"/>
+      <w:pPr>
+        <w:ind w:left="1440" w:hanging="360"/>
+      </w:pPr>
+    </w:lvl>
+    <w:lvl w:ilvl="2" w:tplc="0419001B" w:tentative="1">
+      <w:start w:val="1"/>
+      <w:numFmt w:val="lowerRoman"/>
+      <w:lvlText w:val="%3."/>
+      <w:lvlJc w:val="right"/>
+      <w:pPr>
+        <w:ind w:left="2160" w:hanging="180"/>
+      </w:pPr>
+    </w:lvl>
+    <w:lvl w:ilvl="3" w:tplc="0419000F" w:tentative="1">
+      <w:start w:val="1"/>
+      <w:numFmt w:val="decimal"/>
+      <w:lvlText w:val="%4."/>
+      <w:lvlJc w:val="left"/>
+      <w:pPr>
+        <w:ind w:left="2880" w:hanging="360"/>
+      </w:pPr>
+    </w:lvl>
+    <w:lvl w:ilvl="4" w:tplc="04190019" w:tentative="1">
+      <w:start w:val="1"/>
+      <w:numFmt w:val="lowerLetter"/>
+      <w:lvlText w:val="%5."/>
+      <w:lvlJc w:val="left"/>
+      <w:pPr>
+        <w:ind w:left="3600" w:hanging="360"/>
+      </w:pPr>
+    </w:lvl>
+    <w:lvl w:ilvl="5" w:tplc="0419001B" w:tentative="1">
+      <w:start w:val="1"/>
+      <w:numFmt w:val="lowerRoman"/>
+      <w:lvlText w:val="%6."/>
+      <w:lvlJc w:val="right"/>
+      <w:pPr>
+        <w:ind w:left="4320" w:hanging="180"/>
+      </w:pPr>
+    </w:lvl>
+    <w:lvl w:ilvl="6" w:tplc="0419000F" w:tentative="1">
+      <w:start w:val="1"/>
+      <w:numFmt w:val="decimal"/>
+      <w:lvlText w:val="%7."/>
+      <w:lvlJc w:val="left"/>
+      <w:pPr>
+        <w:ind w:left="5040" w:hanging="360"/>
+      </w:pPr>
+    </w:lvl>
+    <w:lvl w:ilvl="7" w:tplc="04190019" w:tentative="1">
+      <w:start w:val="1"/>
+      <w:numFmt w:val="lowerLetter"/>
+      <w:lvlText w:val="%8."/>
+      <w:lvlJc w:val="left"/>
+      <w:pPr>
+        <w:ind w:left="5760" w:hanging="360"/>
+      </w:pPr>
+    </w:lvl>
+    <w:lvl w:ilvl="8" w:tplc="0419001B" w:tentative="1">
+      <w:start w:val="1"/>
+      <w:numFmt w:val="lowerRoman"/>
+      <w:lvlText w:val="%9."/>
+      <w:lvlJc w:val="right"/>
+      <w:pPr>
+        <w:ind w:left="6480" w:hanging="180"/>
+      </w:pPr>
+    </w:lvl>
+  </w:abstractNum>
+  <w:abstractNum w:abstractNumId="3" w15:restartNumberingAfterBreak="0">
     <w:nsid w:val="59972E10"/>
     <w:multiLevelType w:val="hybridMultilevel"/>
     <w:tmpl w:val="921EF6E6"/>
@@ -5553,7 +5669,7 @@
       </w:rPr>
     </w:lvl>
   </w:abstractNum>
-  <w:abstractNum w:abstractNumId="3">
+  <w:abstractNum w:abstractNumId="4" w15:restartNumberingAfterBreak="0">
     <w:nsid w:val="63446E5A"/>
     <w:multiLevelType w:val="hybridMultilevel"/>
     <w:tmpl w:val="7512ADD6"/>
@@ -5667,22 +5783,25 @@
     </w:lvl>
   </w:abstractNum>
   <w:num w:numId="1">
+    <w:abstractNumId w:val="3"/>
+  </w:num>
+  <w:num w:numId="2">
+    <w:abstractNumId w:val="4"/>
+  </w:num>
+  <w:num w:numId="3">
     <w:abstractNumId w:val="2"/>
   </w:num>
-  <w:num w:numId="2">
-    <w:abstractNumId w:val="3"/>
-  </w:num>
-  <w:num w:numId="3">
+  <w:num w:numId="4">
     <w:abstractNumId w:val="1"/>
   </w:num>
-  <w:num w:numId="4">
+  <w:num w:numId="5">
     <w:abstractNumId w:val="0"/>
   </w:num>
 </w:numbering>
 </file>
 
 <file path=word/styles.xml><?xml version="1.0" encoding="utf-8"?>
-<w:styles xmlns:mc="http://schemas.openxmlformats.org/markup-compatibility/2006" xmlns:r="http://schemas.openxmlformats.org/officeDocument/2006/relationships" xmlns:w="http://schemas.openxmlformats.org/wordprocessingml/2006/main" xmlns:w14="http://schemas.microsoft.com/office/word/2010/wordml" mc:Ignorable="w14">
+<w:styles xmlns:mc="http://schemas.openxmlformats.org/markup-compatibility/2006" xmlns:r="http://schemas.openxmlformats.org/officeDocument/2006/relationships" xmlns:w="http://schemas.openxmlformats.org/wordprocessingml/2006/main" xmlns:w14="http://schemas.microsoft.com/office/word/2010/wordml" xmlns:w15="http://schemas.microsoft.com/office/word/2012/wordml" xmlns:w16cid="http://schemas.microsoft.com/office/word/2016/wordml/cid" xmlns:w16se="http://schemas.microsoft.com/office/word/2015/wordml/symex" mc:Ignorable="w14 w15 w16se w16cid">
   <w:docDefaults>
     <w:rPrDefault>
       <w:rPr>
@@ -5698,357 +5817,382 @@
       </w:pPr>
     </w:pPrDefault>
   </w:docDefaults>
-  <w:latentStyles w:defLockedState="0" w:defUIPriority="99" w:defSemiHidden="1" w:defUnhideWhenUsed="1" w:defQFormat="0" w:count="267">
-    <w:lsdException w:name="Normal" w:semiHidden="0" w:uiPriority="0" w:unhideWhenUsed="0" w:qFormat="1"/>
-    <w:lsdException w:name="heading 1" w:semiHidden="0" w:uiPriority="9" w:unhideWhenUsed="0" w:qFormat="1"/>
-    <w:lsdException w:name="heading 2" w:uiPriority="9" w:qFormat="1"/>
-    <w:lsdException w:name="heading 3" w:uiPriority="9" w:qFormat="1"/>
-    <w:lsdException w:name="heading 4" w:uiPriority="9" w:qFormat="1"/>
-    <w:lsdException w:name="heading 5" w:uiPriority="9" w:qFormat="1"/>
-    <w:lsdException w:name="heading 6" w:uiPriority="9" w:qFormat="1"/>
-    <w:lsdException w:name="heading 7" w:uiPriority="9" w:qFormat="1"/>
-    <w:lsdException w:name="heading 8" w:uiPriority="9" w:qFormat="1"/>
-    <w:lsdException w:name="heading 9" w:uiPriority="9" w:qFormat="1"/>
-    <w:lsdException w:name="toc 1" w:uiPriority="39"/>
-    <w:lsdException w:name="toc 2" w:uiPriority="39"/>
-    <w:lsdException w:name="toc 3" w:uiPriority="39"/>
-    <w:lsdException w:name="toc 4" w:uiPriority="39"/>
-    <w:lsdException w:name="toc 5" w:uiPriority="39"/>
-    <w:lsdException w:name="toc 6" w:uiPriority="39"/>
-    <w:lsdException w:name="toc 7" w:uiPriority="39"/>
-    <w:lsdException w:name="toc 8" w:uiPriority="39"/>
-    <w:lsdException w:name="toc 9" w:uiPriority="39"/>
-    <w:lsdException w:name="caption" w:uiPriority="35" w:qFormat="1"/>
-    <w:lsdException w:name="Title" w:semiHidden="0" w:uiPriority="10" w:unhideWhenUsed="0" w:qFormat="1"/>
-    <w:lsdException w:name="Default Paragraph Font" w:uiPriority="1"/>
-    <w:lsdException w:name="Subtitle" w:semiHidden="0" w:uiPriority="11" w:unhideWhenUsed="0" w:qFormat="1"/>
-    <w:lsdException w:name="Strong" w:semiHidden="0" w:uiPriority="22" w:unhideWhenUsed="0" w:qFormat="1"/>
-    <w:lsdException w:name="Emphasis" w:semiHidden="0" w:uiPriority="20" w:unhideWhenUsed="0" w:qFormat="1"/>
-    <w:lsdException w:name="Table Grid" w:semiHidden="0" w:uiPriority="59" w:unhideWhenUsed="0"/>
-    <w:lsdException w:name="Placeholder Text" w:unhideWhenUsed="0"/>
-    <w:lsdException w:name="No Spacing" w:semiHidden="0" w:uiPriority="1" w:unhideWhenUsed="0" w:qFormat="1"/>
-    <w:lsdException w:name="Light Shading" w:semiHidden="0" w:uiPriority="60" w:unhideWhenUsed="0"/>
-    <w:lsdException w:name="Light List" w:semiHidden="0" w:uiPriority="61" w:unhideWhenUsed="0"/>
-    <w:lsdException w:name="Light Grid" w:semiHidden="0" w:uiPriority="62" w:unhideWhenUsed="0"/>
-    <w:lsdException w:name="Medium Shading 1" w:semiHidden="0" w:uiPriority="63" w:unhideWhenUsed="0"/>
-    <w:lsdException w:name="Medium Shading 2" w:semiHidden="0" w:uiPriority="64" w:unhideWhenUsed="0"/>
-    <w:lsdException w:name="Medium List 1" w:semiHidden="0" w:uiPriority="65" w:unhideWhenUsed="0"/>
-    <w:lsdException w:name="Medium List 2" w:semiHidden="0" w:uiPriority="66" w:unhideWhenUsed="0"/>
-    <w:lsdException w:name="Medium Grid 1" w:semiHidden="0" w:uiPriority="67" w:unhideWhenUsed="0"/>
-    <w:lsdException w:name="Medium Grid 2" w:semiHidden="0" w:uiPriority="68" w:unhideWhenUsed="0"/>
-    <w:lsdException w:name="Medium Grid 3" w:semiHidden="0" w:uiPriority="69" w:unhideWhenUsed="0"/>
-    <w:lsdException w:name="Dark List" w:semiHidden="0" w:uiPriority="70" w:unhideWhenUsed="0"/>
-    <w:lsdException w:name="Colorful Shading" w:semiHidden="0" w:uiPriority="71" w:unhideWhenUsed="0"/>
-    <w:lsdException w:name="Colorful List" w:semiHidden="0" w:uiPriority="72" w:unhideWhenUsed="0"/>
-    <w:lsdException w:name="Colorful Grid" w:semiHidden="0" w:uiPriority="73" w:unhideWhenUsed="0"/>
-    <w:lsdException w:name="Light Shading Accent 1" w:semiHidden="0" w:uiPriority="60" w:unhideWhenUsed="0"/>
-    <w:lsdException w:name="Light List Accent 1" w:semiHidden="0" w:uiPriority="61" w:unhideWhenUsed="0"/>
-    <w:lsdException w:name="Light Grid Accent 1" w:semiHidden="0" w:uiPriority="62" w:unhideWhenUsed="0"/>
-    <w:lsdException w:name="Medium Shading 1 Accent 1" w:semiHidden="0" w:uiPriority="63" w:unhideWhenUsed="0"/>
-    <w:lsdException w:name="Medium Shading 2 Accent 1" w:semiHidden="0" w:uiPriority="64" w:unhideWhenUsed="0"/>
-    <w:lsdException w:name="Medium List 1 Accent 1" w:semiHidden="0" w:uiPriority="65" w:unhideWhenUsed="0"/>
-    <w:lsdException w:name="Revision" w:unhideWhenUsed="0"/>
-    <w:lsdException w:name="List Paragraph" w:semiHidden="0" w:uiPriority="34" w:unhideWhenUsed="0" w:qFormat="1"/>
-    <w:lsdException w:name="Quote" w:semiHidden="0" w:uiPriority="29" w:unhideWhenUsed="0" w:qFormat="1"/>
-    <w:lsdException w:name="Intense Quote" w:semiHidden="0" w:uiPriority="30" w:unhideWhenUsed="0" w:qFormat="1"/>
-    <w:lsdException w:name="Medium List 2 Accent 1" w:semiHidden="0" w:uiPriority="66" w:unhideWhenUsed="0"/>
-    <w:lsdException w:name="Medium Grid 1 Accent 1" w:semiHidden="0" w:uiPriority="67" w:unhideWhenUsed="0"/>
-    <w:lsdException w:name="Medium Grid 2 Accent 1" w:semiHidden="0" w:uiPriority="68" w:unhideWhenUsed="0"/>
-    <w:lsdException w:name="Medium Grid 3 Accent 1" w:semiHidden="0" w:uiPriority="69" w:unhideWhenUsed="0"/>
-    <w:lsdException w:name="Dark List Accent 1" w:semiHidden="0" w:uiPriority="70" w:unhideWhenUsed="0"/>
-    <w:lsdException w:name="Colorful Shading Accent 1" w:semiHidden="0" w:uiPriority="71" w:unhideWhenUsed="0"/>
-    <w:lsdException w:name="Colorful List Accent 1" w:semiHidden="0" w:uiPriority="72" w:unhideWhenUsed="0"/>
-    <w:lsdException w:name="Colorful Grid Accent 1" w:semiHidden="0" w:uiPriority="73" w:unhideWhenUsed="0"/>
-    <w:lsdException w:name="Light Shading Accent 2" w:semiHidden="0" w:uiPriority="60" w:unhideWhenUsed="0"/>
-    <w:lsdException w:name="Light List Accent 2" w:semiHidden="0" w:uiPriority="61" w:unhideWhenUsed="0"/>
-    <w:lsdException w:name="Light Grid Accent 2" w:semiHidden="0" w:uiPriority="62" w:unhideWhenUsed="0"/>
-    <w:lsdException w:name="Medium Shading 1 Accent 2" w:semiHidden="0" w:uiPriority="63" w:unhideWhenUsed="0"/>
-    <w:lsdException w:name="Medium Shading 2 Accent 2" w:semiHidden="0" w:uiPriority="64" w:unhideWhenUsed="0"/>
-    <w:lsdException w:name="Medium List 1 Accent 2" w:semiHidden="0" w:uiPriority="65" w:unhideWhenUsed="0"/>
-    <w:lsdException w:name="Medium List 2 Accent 2" w:semiHidden="0" w:uiPriority="66" w:unhideWhenUsed="0"/>
-    <w:lsdException w:name="Medium Grid 1 Accent 2" w:semiHidden="0" w:uiPriority="67" w:unhideWhenUsed="0"/>
-    <w:lsdException w:name="Medium Grid 2 Accent 2" w:semiHidden="0" w:uiPriority="68" w:unhideWhenUsed="0"/>
-    <w:lsdException w:name="Medium Grid 3 Accent 2" w:semiHidden="0" w:uiPriority="69" w:unhideWhenUsed="0"/>
-    <w:lsdException w:name="Dark List Accent 2" w:semiHidden="0" w:uiPriority="70" w:unhideWhenUsed="0"/>
-    <w:lsdException w:name="Colorful Shading Accent 2" w:semiHidden="0" w:uiPriority="71" w:unhideWhenUsed="0"/>
-    <w:lsdException w:name="Colorful List Accent 2" w:semiHidden="0" w:uiPriority="72" w:unhideWhenUsed="0"/>
-    <w:lsdException w:name="Colorful Grid Accent 2" w:semiHidden="0" w:uiPriority="73" w:unhideWhenUsed="0"/>
-    <w:lsdException w:name="Light Shading Accent 3" w:semiHidden="0" w:uiPriority="60" w:unhideWhenUsed="0"/>
-    <w:lsdException w:name="Light List Accent 3" w:semiHidden="0" w:uiPriority="61" w:unhideWhenUsed="0"/>
-    <w:lsdException w:name="Light Grid Accent 3" w:semiHidden="0" w:uiPriority="62" w:unhideWhenUsed="0"/>
-    <w:lsdException w:name="Medium Shading 1 Accent 3" w:semiHidden="0" w:uiPriority="63" w:unhideWhenUsed="0"/>
-    <w:lsdException w:name="Medium Shading 2 Accent 3" w:semiHidden="0" w:uiPriority="64" w:unhideWhenUsed="0"/>
-    <w:lsdException w:name="Medium List 1 Accent 3" w:semiHidden="0" w:uiPriority="65" w:unhideWhenUsed="0"/>
-    <w:lsdException w:name="Medium List 2 Accent 3" w:semiHidden="0" w:uiPriority="66" w:unhideWhenUsed="0"/>
-    <w:lsdException w:name="Medium Grid 1 Accent 3" w:semiHidden="0" w:uiPriority="67" w:unhideWhenUsed="0"/>
-    <w:lsdException w:name="Medium Grid 2 Accent 3" w:semiHidden="0" w:uiPriority="68" w:unhideWhenUsed="0"/>
-    <w:lsdException w:name="Medium Grid 3 Accent 3" w:semiHidden="0" w:uiPriority="69" w:unhideWhenUsed="0"/>
-    <w:lsdException w:name="Dark List Accent 3" w:semiHidden="0" w:uiPriority="70" w:unhideWhenUsed="0"/>
-    <w:lsdException w:name="Colorful Shading Accent 3" w:semiHidden="0" w:uiPriority="71" w:unhideWhenUsed="0"/>
-    <w:lsdException w:name="Colorful List Accent 3" w:semiHidden="0" w:uiPriority="72" w:unhideWhenUsed="0"/>
-    <w:lsdException w:name="Colorful Grid Accent 3" w:semiHidden="0" w:uiPriority="73" w:unhideWhenUsed="0"/>
-    <w:lsdException w:name="Light Shading Accent 4" w:semiHidden="0" w:uiPriority="60" w:unhideWhenUsed="0"/>
-    <w:lsdException w:name="Light List Accent 4" w:semiHidden="0" w:uiPriority="61" w:unhideWhenUsed="0"/>
-    <w:lsdException w:name="Light Grid Accent 4" w:semiHidden="0" w:uiPriority="62" w:unhideWhenUsed="0"/>
-    <w:lsdException w:name="Medium Shading 1 Accent 4" w:semiHidden="0" w:uiPriority="63" w:unhideWhenUsed="0"/>
-    <w:lsdException w:name="Medium Shading 2 Accent 4" w:semiHidden="0" w:uiPriority="64" w:unhideWhenUsed="0"/>
-    <w:lsdException w:name="Medium List 1 Accent 4" w:semiHidden="0" w:uiPriority="65" w:unhideWhenUsed="0"/>
-    <w:lsdException w:name="Medium List 2 Accent 4" w:semiHidden="0" w:uiPriority="66" w:unhideWhenUsed="0"/>
-    <w:lsdException w:name="Medium Grid 1 Accent 4" w:semiHidden="0" w:uiPriority="67" w:unhideWhenUsed="0"/>
-    <w:lsdException w:name="Medium Grid 2 Accent 4" w:semiHidden="0" w:uiPriority="68" w:unhideWhenUsed="0"/>
-    <w:lsdException w:name="Medium Grid 3 Accent 4" w:semiHidden="0" w:uiPriority="69" w:unhideWhenUsed="0"/>
-    <w:lsdException w:name="Dark List Accent 4" w:semiHidden="0" w:uiPriority="70" w:unhideWhenUsed="0"/>
-    <w:lsdException w:name="Colorful Shading Accent 4" w:semiHidden="0" w:uiPriority="71" w:unhideWhenUsed="0"/>
-    <w:lsdException w:name="Colorful List Accent 4" w:semiHidden="0" w:uiPriority="72" w:unhideWhenUsed="0"/>
-    <w:lsdException w:name="Colorful Grid Accent 4" w:semiHidden="0" w:uiPriority="73" w:unhideWhenUsed="0"/>
-    <w:lsdException w:name="Light Shading Accent 5" w:semiHidden="0" w:uiPriority="60" w:unhideWhenUsed="0"/>
-    <w:lsdException w:name="Light List Accent 5" w:semiHidden="0" w:uiPriority="61" w:unhideWhenUsed="0"/>
-    <w:lsdException w:name="Light Grid Accent 5" w:semiHidden="0" w:uiPriority="62" w:unhideWhenUsed="0"/>
-    <w:lsdException w:name="Medium Shading 1 Accent 5" w:semiHidden="0" w:uiPriority="63" w:unhideWhenUsed="0"/>
-    <w:lsdException w:name="Medium Shading 2 Accent 5" w:semiHidden="0" w:uiPriority="64" w:unhideWhenUsed="0"/>
-    <w:lsdException w:name="Medium List 1 Accent 5" w:semiHidden="0" w:uiPriority="65" w:unhideWhenUsed="0"/>
-    <w:lsdException w:name="Medium List 2 Accent 5" w:semiHidden="0" w:uiPriority="66" w:unhideWhenUsed="0"/>
-    <w:lsdException w:name="Medium Grid 1 Accent 5" w:semiHidden="0" w:uiPriority="67" w:unhideWhenUsed="0"/>
-    <w:lsdException w:name="Medium Grid 2 Accent 5" w:semiHidden="0" w:uiPriority="68" w:unhideWhenUsed="0"/>
-    <w:lsdException w:name="Medium Grid 3 Accent 5" w:semiHidden="0" w:uiPriority="69" w:unhideWhenUsed="0"/>
-    <w:lsdException w:name="Dark List Accent 5" w:semiHidden="0" w:uiPriority="70" w:unhideWhenUsed="0"/>
-    <w:lsdException w:name="Colorful Shading Accent 5" w:semiHidden="0" w:uiPriority="71" w:unhideWhenUsed="0"/>
-    <w:lsdException w:name="Colorful List Accent 5" w:semiHidden="0" w:uiPriority="72" w:unhideWhenUsed="0"/>
-    <w:lsdException w:name="Colorful Grid Accent 5" w:semiHidden="0" w:uiPriority="73" w:unhideWhenUsed="0"/>
-    <w:lsdException w:name="Light Shading Accent 6" w:semiHidden="0" w:uiPriority="60" w:unhideWhenUsed="0"/>
-    <w:lsdException w:name="Light List Accent 6" w:semiHidden="0" w:uiPriority="61" w:unhideWhenUsed="0"/>
-    <w:lsdException w:name="Light Grid Accent 6" w:semiHidden="0" w:uiPriority="62" w:unhideWhenUsed="0"/>
-    <w:lsdException w:name="Medium Shading 1 Accent 6" w:semiHidden="0" w:uiPriority="63" w:unhideWhenUsed="0"/>
-    <w:lsdException w:name="Medium Shading 2 Accent 6" w:semiHidden="0" w:uiPriority="64" w:unhideWhenUsed="0"/>
-    <w:lsdException w:name="Medium List 1 Accent 6" w:semiHidden="0" w:uiPriority="65" w:unhideWhenUsed="0"/>
-    <w:lsdException w:name="Medium List 2 Accent 6" w:semiHidden="0" w:uiPriority="66" w:unhideWhenUsed="0"/>
-    <w:lsdException w:name="Medium Grid 1 Accent 6" w:semiHidden="0" w:uiPriority="67" w:unhideWhenUsed="0"/>
-    <w:lsdException w:name="Medium Grid 2 Accent 6" w:semiHidden="0" w:uiPriority="68" w:unhideWhenUsed="0"/>
-    <w:lsdException w:name="Medium Grid 3 Accent 6" w:semiHidden="0" w:uiPriority="69" w:unhideWhenUsed="0"/>
-    <w:lsdException w:name="Dark List Accent 6" w:semiHidden="0" w:uiPriority="70" w:unhideWhenUsed="0"/>
-    <w:lsdException w:name="Colorful Shading Accent 6" w:semiHidden="0" w:uiPriority="71" w:unhideWhenUsed="0"/>
-    <w:lsdException w:name="Colorful List Accent 6" w:semiHidden="0" w:uiPriority="72" w:unhideWhenUsed="0"/>
-    <w:lsdException w:name="Colorful Grid Accent 6" w:semiHidden="0" w:uiPriority="73" w:unhideWhenUsed="0"/>
-    <w:lsdException w:name="Subtle Emphasis" w:semiHidden="0" w:uiPriority="19" w:unhideWhenUsed="0" w:qFormat="1"/>
-    <w:lsdException w:name="Intense Emphasis" w:semiHidden="0" w:uiPriority="21" w:unhideWhenUsed="0" w:qFormat="1"/>
-    <w:lsdException w:name="Subtle Reference" w:semiHidden="0" w:uiPriority="31" w:unhideWhenUsed="0" w:qFormat="1"/>
-    <w:lsdException w:name="Intense Reference" w:semiHidden="0" w:uiPriority="32" w:unhideWhenUsed="0" w:qFormat="1"/>
-    <w:lsdException w:name="Book Title" w:semiHidden="0" w:uiPriority="33" w:unhideWhenUsed="0" w:qFormat="1"/>
-    <w:lsdException w:name="Bibliography" w:uiPriority="37"/>
-    <w:lsdException w:name="TOC Heading" w:uiPriority="39" w:qFormat="1"/>
-  </w:latentStyles>
-  <w:style w:type="paragraph" w:default="1" w:styleId="Normal">
-    <w:name w:val="Normal"/>
-    <w:qFormat/>
-    <w:rsid w:val="00D60356"/>
-  </w:style>
-  <w:style w:type="character" w:default="1" w:styleId="DefaultParagraphFont">
-    <w:name w:val="Default Paragraph Font"/>
-    <w:uiPriority w:val="1"/>
-    <w:semiHidden/>
-    <w:unhideWhenUsed/>
-  </w:style>
-  <w:style w:type="table" w:default="1" w:styleId="TableNormal">
-    <w:name w:val="Normal Table"/>
-    <w:uiPriority w:val="99"/>
-    <w:semiHidden/>
-    <w:unhideWhenUsed/>
-    <w:tblPr>
-      <w:tblInd w:w="0" w:type="dxa"/>
-      <w:tblCellMar>
-        <w:top w:w="0" w:type="dxa"/>
-        <w:left w:w="108" w:type="dxa"/>
-        <w:bottom w:w="0" w:type="dxa"/>
-        <w:right w:w="108" w:type="dxa"/>
-      </w:tblCellMar>
-    </w:tblPr>
-  </w:style>
-  <w:style w:type="numbering" w:default="1" w:styleId="NoList">
-    <w:name w:val="No List"/>
-    <w:uiPriority w:val="99"/>
-    <w:semiHidden/>
-    <w:unhideWhenUsed/>
-  </w:style>
-  <w:style w:type="character" w:styleId="Hyperlink">
-    <w:name w:val="Hyperlink"/>
-    <w:basedOn w:val="DefaultParagraphFont"/>
-    <w:uiPriority w:val="99"/>
-    <w:unhideWhenUsed/>
-    <w:rsid w:val="00923CA7"/>
-    <w:rPr>
-      <w:color w:val="0000FF" w:themeColor="hyperlink"/>
-      <w:u w:val="single"/>
-    </w:rPr>
-  </w:style>
-  <w:style w:type="paragraph" w:styleId="ListParagraph">
-    <w:name w:val="List Paragraph"/>
-    <w:basedOn w:val="Normal"/>
-    <w:uiPriority w:val="34"/>
-    <w:qFormat/>
-    <w:rsid w:val="00674836"/>
-    <w:pPr>
-      <w:ind w:left="720"/>
-      <w:contextualSpacing/>
-    </w:pPr>
-  </w:style>
-</w:styles>
-</file>
-
-<file path=word/stylesWithEffects.xml><?xml version="1.0" encoding="utf-8"?>
-<w:styles xmlns:wpc="http://schemas.microsoft.com/office/word/2010/wordprocessingCanvas" xmlns:mc="http://schemas.openxmlformats.org/markup-compatibility/2006" xmlns:o="urn:schemas-microsoft-com:office:office" xmlns:r="http://schemas.openxmlformats.org/officeDocument/2006/relationships" xmlns:m="http://schemas.openxmlformats.org/officeDocument/2006/math" xmlns:v="urn:schemas-microsoft-com:vml" xmlns:wp14="http://schemas.microsoft.com/office/word/2010/wordprocessingDrawing" xmlns:wp="http://schemas.openxmlformats.org/drawingml/2006/wordprocessingDrawing" xmlns:w10="urn:schemas-microsoft-com:office:word" xmlns:w="http://schemas.openxmlformats.org/wordprocessingml/2006/main" xmlns:w14="http://schemas.microsoft.com/office/word/2010/wordml" xmlns:wpg="http://schemas.microsoft.com/office/word/2010/wordprocessingGroup" xmlns:wpi="http://schemas.microsoft.com/office/word/2010/wordprocessingInk" xmlns:wne="http://schemas.microsoft.com/office/word/2006/wordml" xmlns:wps="http://schemas.microsoft.com/office/word/2010/wordprocessingShape" mc:Ignorable="w14 wp14">
-  <w:docDefaults>
-    <w:rPrDefault>
-      <w:rPr>
-        <w:rFonts w:asciiTheme="minorHAnsi" w:eastAsiaTheme="minorHAnsi" w:hAnsiTheme="minorHAnsi" w:cstheme="minorBidi"/>
-        <w:sz w:val="22"/>
-        <w:szCs w:val="22"/>
-        <w:lang w:val="ru-RU" w:eastAsia="en-US" w:bidi="ar-SA"/>
-      </w:rPr>
-    </w:rPrDefault>
-    <w:pPrDefault>
-      <w:pPr>
-        <w:spacing w:after="200" w:line="276" w:lineRule="auto"/>
-      </w:pPr>
-    </w:pPrDefault>
-  </w:docDefaults>
-  <w:latentStyles w:defLockedState="0" w:defUIPriority="99" w:defSemiHidden="1" w:defUnhideWhenUsed="1" w:defQFormat="0" w:count="267">
-    <w:lsdException w:name="Normal" w:semiHidden="0" w:uiPriority="0" w:unhideWhenUsed="0" w:qFormat="1"/>
-    <w:lsdException w:name="heading 1" w:semiHidden="0" w:uiPriority="9" w:unhideWhenUsed="0" w:qFormat="1"/>
-    <w:lsdException w:name="heading 2" w:uiPriority="9" w:qFormat="1"/>
-    <w:lsdException w:name="heading 3" w:uiPriority="9" w:qFormat="1"/>
-    <w:lsdException w:name="heading 4" w:uiPriority="9" w:qFormat="1"/>
-    <w:lsdException w:name="heading 5" w:uiPriority="9" w:qFormat="1"/>
-    <w:lsdException w:name="heading 6" w:uiPriority="9" w:qFormat="1"/>
-    <w:lsdException w:name="heading 7" w:uiPriority="9" w:qFormat="1"/>
-    <w:lsdException w:name="heading 8" w:uiPriority="9" w:qFormat="1"/>
-    <w:lsdException w:name="heading 9" w:uiPriority="9" w:qFormat="1"/>
-    <w:lsdException w:name="toc 1" w:uiPriority="39"/>
-    <w:lsdException w:name="toc 2" w:uiPriority="39"/>
-    <w:lsdException w:name="toc 3" w:uiPriority="39"/>
-    <w:lsdException w:name="toc 4" w:uiPriority="39"/>
-    <w:lsdException w:name="toc 5" w:uiPriority="39"/>
-    <w:lsdException w:name="toc 6" w:uiPriority="39"/>
-    <w:lsdException w:name="toc 7" w:uiPriority="39"/>
-    <w:lsdException w:name="toc 8" w:uiPriority="39"/>
-    <w:lsdException w:name="toc 9" w:uiPriority="39"/>
-    <w:lsdException w:name="caption" w:uiPriority="35" w:qFormat="1"/>
-    <w:lsdException w:name="Title" w:semiHidden="0" w:uiPriority="10" w:unhideWhenUsed="0" w:qFormat="1"/>
-    <w:lsdException w:name="Default Paragraph Font" w:uiPriority="1"/>
-    <w:lsdException w:name="Subtitle" w:semiHidden="0" w:uiPriority="11" w:unhideWhenUsed="0" w:qFormat="1"/>
-    <w:lsdException w:name="Strong" w:semiHidden="0" w:uiPriority="22" w:unhideWhenUsed="0" w:qFormat="1"/>
-    <w:lsdException w:name="Emphasis" w:semiHidden="0" w:uiPriority="20" w:unhideWhenUsed="0" w:qFormat="1"/>
-    <w:lsdException w:name="Table Grid" w:semiHidden="0" w:uiPriority="59" w:unhideWhenUsed="0"/>
-    <w:lsdException w:name="Placeholder Text" w:unhideWhenUsed="0"/>
-    <w:lsdException w:name="No Spacing" w:semiHidden="0" w:uiPriority="1" w:unhideWhenUsed="0" w:qFormat="1"/>
-    <w:lsdException w:name="Light Shading" w:semiHidden="0" w:uiPriority="60" w:unhideWhenUsed="0"/>
-    <w:lsdException w:name="Light List" w:semiHidden="0" w:uiPriority="61" w:unhideWhenUsed="0"/>
-    <w:lsdException w:name="Light Grid" w:semiHidden="0" w:uiPriority="62" w:unhideWhenUsed="0"/>
-    <w:lsdException w:name="Medium Shading 1" w:semiHidden="0" w:uiPriority="63" w:unhideWhenUsed="0"/>
-    <w:lsdException w:name="Medium Shading 2" w:semiHidden="0" w:uiPriority="64" w:unhideWhenUsed="0"/>
-    <w:lsdException w:name="Medium List 1" w:semiHidden="0" w:uiPriority="65" w:unhideWhenUsed="0"/>
-    <w:lsdException w:name="Medium List 2" w:semiHidden="0" w:uiPriority="66" w:unhideWhenUsed="0"/>
-    <w:lsdException w:name="Medium Grid 1" w:semiHidden="0" w:uiPriority="67" w:unhideWhenUsed="0"/>
-    <w:lsdException w:name="Medium Grid 2" w:semiHidden="0" w:uiPriority="68" w:unhideWhenUsed="0"/>
-    <w:lsdException w:name="Medium Grid 3" w:semiHidden="0" w:uiPriority="69" w:unhideWhenUsed="0"/>
-    <w:lsdException w:name="Dark List" w:semiHidden="0" w:uiPriority="70" w:unhideWhenUsed="0"/>
-    <w:lsdException w:name="Colorful Shading" w:semiHidden="0" w:uiPriority="71" w:unhideWhenUsed="0"/>
-    <w:lsdException w:name="Colorful List" w:semiHidden="0" w:uiPriority="72" w:unhideWhenUsed="0"/>
-    <w:lsdException w:name="Colorful Grid" w:semiHidden="0" w:uiPriority="73" w:unhideWhenUsed="0"/>
-    <w:lsdException w:name="Light Shading Accent 1" w:semiHidden="0" w:uiPriority="60" w:unhideWhenUsed="0"/>
-    <w:lsdException w:name="Light List Accent 1" w:semiHidden="0" w:uiPriority="61" w:unhideWhenUsed="0"/>
-    <w:lsdException w:name="Light Grid Accent 1" w:semiHidden="0" w:uiPriority="62" w:unhideWhenUsed="0"/>
-    <w:lsdException w:name="Medium Shading 1 Accent 1" w:semiHidden="0" w:uiPriority="63" w:unhideWhenUsed="0"/>
-    <w:lsdException w:name="Medium Shading 2 Accent 1" w:semiHidden="0" w:uiPriority="64" w:unhideWhenUsed="0"/>
-    <w:lsdException w:name="Medium List 1 Accent 1" w:semiHidden="0" w:uiPriority="65" w:unhideWhenUsed="0"/>
-    <w:lsdException w:name="Revision" w:unhideWhenUsed="0"/>
-    <w:lsdException w:name="List Paragraph" w:semiHidden="0" w:uiPriority="34" w:unhideWhenUsed="0" w:qFormat="1"/>
-    <w:lsdException w:name="Quote" w:semiHidden="0" w:uiPriority="29" w:unhideWhenUsed="0" w:qFormat="1"/>
-    <w:lsdException w:name="Intense Quote" w:semiHidden="0" w:uiPriority="30" w:unhideWhenUsed="0" w:qFormat="1"/>
-    <w:lsdException w:name="Medium List 2 Accent 1" w:semiHidden="0" w:uiPriority="66" w:unhideWhenUsed="0"/>
-    <w:lsdException w:name="Medium Grid 1 Accent 1" w:semiHidden="0" w:uiPriority="67" w:unhideWhenUsed="0"/>
-    <w:lsdException w:name="Medium Grid 2 Accent 1" w:semiHidden="0" w:uiPriority="68" w:unhideWhenUsed="0"/>
-    <w:lsdException w:name="Medium Grid 3 Accent 1" w:semiHidden="0" w:uiPriority="69" w:unhideWhenUsed="0"/>
-    <w:lsdException w:name="Dark List Accent 1" w:semiHidden="0" w:uiPriority="70" w:unhideWhenUsed="0"/>
-    <w:lsdException w:name="Colorful Shading Accent 1" w:semiHidden="0" w:uiPriority="71" w:unhideWhenUsed="0"/>
-    <w:lsdException w:name="Colorful List Accent 1" w:semiHidden="0" w:uiPriority="72" w:unhideWhenUsed="0"/>
-    <w:lsdException w:name="Colorful Grid Accent 1" w:semiHidden="0" w:uiPriority="73" w:unhideWhenUsed="0"/>
-    <w:lsdException w:name="Light Shading Accent 2" w:semiHidden="0" w:uiPriority="60" w:unhideWhenUsed="0"/>
-    <w:lsdException w:name="Light List Accent 2" w:semiHidden="0" w:uiPriority="61" w:unhideWhenUsed="0"/>
-    <w:lsdException w:name="Light Grid Accent 2" w:semiHidden="0" w:uiPriority="62" w:unhideWhenUsed="0"/>
-    <w:lsdException w:name="Medium Shading 1 Accent 2" w:semiHidden="0" w:uiPriority="63" w:unhideWhenUsed="0"/>
-    <w:lsdException w:name="Medium Shading 2 Accent 2" w:semiHidden="0" w:uiPriority="64" w:unhideWhenUsed="0"/>
-    <w:lsdException w:name="Medium List 1 Accent 2" w:semiHidden="0" w:uiPriority="65" w:unhideWhenUsed="0"/>
-    <w:lsdException w:name="Medium List 2 Accent 2" w:semiHidden="0" w:uiPriority="66" w:unhideWhenUsed="0"/>
-    <w:lsdException w:name="Medium Grid 1 Accent 2" w:semiHidden="0" w:uiPriority="67" w:unhideWhenUsed="0"/>
-    <w:lsdException w:name="Medium Grid 2 Accent 2" w:semiHidden="0" w:uiPriority="68" w:unhideWhenUsed="0"/>
-    <w:lsdException w:name="Medium Grid 3 Accent 2" w:semiHidden="0" w:uiPriority="69" w:unhideWhenUsed="0"/>
-    <w:lsdException w:name="Dark List Accent 2" w:semiHidden="0" w:uiPriority="70" w:unhideWhenUsed="0"/>
-    <w:lsdException w:name="Colorful Shading Accent 2" w:semiHidden="0" w:uiPriority="71" w:unhideWhenUsed="0"/>
-    <w:lsdException w:name="Colorful List Accent 2" w:semiHidden="0" w:uiPriority="72" w:unhideWhenUsed="0"/>
-    <w:lsdException w:name="Colorful Grid Accent 2" w:semiHidden="0" w:uiPriority="73" w:unhideWhenUsed="0"/>
-    <w:lsdException w:name="Light Shading Accent 3" w:semiHidden="0" w:uiPriority="60" w:unhideWhenUsed="0"/>
-    <w:lsdException w:name="Light List Accent 3" w:semiHidden="0" w:uiPriority="61" w:unhideWhenUsed="0"/>
-    <w:lsdException w:name="Light Grid Accent 3" w:semiHidden="0" w:uiPriority="62" w:unhideWhenUsed="0"/>
-    <w:lsdException w:name="Medium Shading 1 Accent 3" w:semiHidden="0" w:uiPriority="63" w:unhideWhenUsed="0"/>
-    <w:lsdException w:name="Medium Shading 2 Accent 3" w:semiHidden="0" w:uiPriority="64" w:unhideWhenUsed="0"/>
-    <w:lsdException w:name="Medium List 1 Accent 3" w:semiHidden="0" w:uiPriority="65" w:unhideWhenUsed="0"/>
-    <w:lsdException w:name="Medium List 2 Accent 3" w:semiHidden="0" w:uiPriority="66" w:unhideWhenUsed="0"/>
-    <w:lsdException w:name="Medium Grid 1 Accent 3" w:semiHidden="0" w:uiPriority="67" w:unhideWhenUsed="0"/>
-    <w:lsdException w:name="Medium Grid 2 Accent 3" w:semiHidden="0" w:uiPriority="68" w:unhideWhenUsed="0"/>
-    <w:lsdException w:name="Medium Grid 3 Accent 3" w:semiHidden="0" w:uiPriority="69" w:unhideWhenUsed="0"/>
-    <w:lsdException w:name="Dark List Accent 3" w:semiHidden="0" w:uiPriority="70" w:unhideWhenUsed="0"/>
-    <w:lsdException w:name="Colorful Shading Accent 3" w:semiHidden="0" w:uiPriority="71" w:unhideWhenUsed="0"/>
-    <w:lsdException w:name="Colorful List Accent 3" w:semiHidden="0" w:uiPriority="72" w:unhideWhenUsed="0"/>
-    <w:lsdException w:name="Colorful Grid Accent 3" w:semiHidden="0" w:uiPriority="73" w:unhideWhenUsed="0"/>
-    <w:lsdException w:name="Light Shading Accent 4" w:semiHidden="0" w:uiPriority="60" w:unhideWhenUsed="0"/>
-    <w:lsdException w:name="Light List Accent 4" w:semiHidden="0" w:uiPriority="61" w:unhideWhenUsed="0"/>
-    <w:lsdException w:name="Light Grid Accent 4" w:semiHidden="0" w:uiPriority="62" w:unhideWhenUsed="0"/>
-    <w:lsdException w:name="Medium Shading 1 Accent 4" w:semiHidden="0" w:uiPriority="63" w:unhideWhenUsed="0"/>
-    <w:lsdException w:name="Medium Shading 2 Accent 4" w:semiHidden="0" w:uiPriority="64" w:unhideWhenUsed="0"/>
-    <w:lsdException w:name="Medium List 1 Accent 4" w:semiHidden="0" w:uiPriority="65" w:unhideWhenUsed="0"/>
-    <w:lsdException w:name="Medium List 2 Accent 4" w:semiHidden="0" w:uiPriority="66" w:unhideWhenUsed="0"/>
-    <w:lsdException w:name="Medium Grid 1 Accent 4" w:semiHidden="0" w:uiPriority="67" w:unhideWhenUsed="0"/>
-    <w:lsdException w:name="Medium Grid 2 Accent 4" w:semiHidden="0" w:uiPriority="68" w:unhideWhenUsed="0"/>
-    <w:lsdException w:name="Medium Grid 3 Accent 4" w:semiHidden="0" w:uiPriority="69" w:unhideWhenUsed="0"/>
-    <w:lsdException w:name="Dark List Accent 4" w:semiHidden="0" w:uiPriority="70" w:unhideWhenUsed="0"/>
-    <w:lsdException w:name="Colorful Shading Accent 4" w:semiHidden="0" w:uiPriority="71" w:unhideWhenUsed="0"/>
-    <w:lsdException w:name="Colorful List Accent 4" w:semiHidden="0" w:uiPriority="72" w:unhideWhenUsed="0"/>
-    <w:lsdException w:name="Colorful Grid Accent 4" w:semiHidden="0" w:uiPriority="73" w:unhideWhenUsed="0"/>
-    <w:lsdException w:name="Light Shading Accent 5" w:semiHidden="0" w:uiPriority="60" w:unhideWhenUsed="0"/>
-    <w:lsdException w:name="Light List Accent 5" w:semiHidden="0" w:uiPriority="61" w:unhideWhenUsed="0"/>
-    <w:lsdException w:name="Light Grid Accent 5" w:semiHidden="0" w:uiPriority="62" w:unhideWhenUsed="0"/>
-    <w:lsdException w:name="Medium Shading 1 Accent 5" w:semiHidden="0" w:uiPriority="63" w:unhideWhenUsed="0"/>
-    <w:lsdException w:name="Medium Shading 2 Accent 5" w:semiHidden="0" w:uiPriority="64" w:unhideWhenUsed="0"/>
-    <w:lsdException w:name="Medium List 1 Accent 5" w:semiHidden="0" w:uiPriority="65" w:unhideWhenUsed="0"/>
-    <w:lsdException w:name="Medium List 2 Accent 5" w:semiHidden="0" w:uiPriority="66" w:unhideWhenUsed="0"/>
-    <w:lsdException w:name="Medium Grid 1 Accent 5" w:semiHidden="0" w:uiPriority="67" w:unhideWhenUsed="0"/>
-    <w:lsdException w:name="Medium Grid 2 Accent 5" w:semiHidden="0" w:uiPriority="68" w:unhideWhenUsed="0"/>
-    <w:lsdException w:name="Medium Grid 3 Accent 5" w:semiHidden="0" w:uiPriority="69" w:unhideWhenUsed="0"/>
-    <w:lsdException w:name="Dark List Accent 5" w:semiHidden="0" w:uiPriority="70" w:unhideWhenUsed="0"/>
-    <w:lsdException w:name="Colorful Shading Accent 5" w:semiHidden="0" w:uiPriority="71" w:unhideWhenUsed="0"/>
-    <w:lsdException w:name="Colorful List Accent 5" w:semiHidden="0" w:uiPriority="72" w:unhideWhenUsed="0"/>
-    <w:lsdException w:name="Colorful Grid Accent 5" w:semiHidden="0" w:uiPriority="73" w:unhideWhenUsed="0"/>
-    <w:lsdException w:name="Light Shading Accent 6" w:semiHidden="0" w:uiPriority="60" w:unhideWhenUsed="0"/>
-    <w:lsdException w:name="Light List Accent 6" w:semiHidden="0" w:uiPriority="61" w:unhideWhenUsed="0"/>
-    <w:lsdException w:name="Light Grid Accent 6" w:semiHidden="0" w:uiPriority="62" w:unhideWhenUsed="0"/>
-    <w:lsdException w:name="Medium Shading 1 Accent 6" w:semiHidden="0" w:uiPriority="63" w:unhideWhenUsed="0"/>
-    <w:lsdException w:name="Medium Shading 2 Accent 6" w:semiHidden="0" w:uiPriority="64" w:unhideWhenUsed="0"/>
-    <w:lsdException w:name="Medium List 1 Accent 6" w:semiHidden="0" w:uiPriority="65" w:unhideWhenUsed="0"/>
-    <w:lsdException w:name="Medium List 2 Accent 6" w:semiHidden="0" w:uiPriority="66" w:unhideWhenUsed="0"/>
-    <w:lsdException w:name="Medium Grid 1 Accent 6" w:semiHidden="0" w:uiPriority="67" w:unhideWhenUsed="0"/>
-    <w:lsdException w:name="Medium Grid 2 Accent 6" w:semiHidden="0" w:uiPriority="68" w:unhideWhenUsed="0"/>
-    <w:lsdException w:name="Medium Grid 3 Accent 6" w:semiHidden="0" w:uiPriority="69" w:unhideWhenUsed="0"/>
-    <w:lsdException w:name="Dark List Accent 6" w:semiHidden="0" w:uiPriority="70" w:unhideWhenUsed="0"/>
-    <w:lsdException w:name="Colorful Shading Accent 6" w:semiHidden="0" w:uiPriority="71" w:unhideWhenUsed="0"/>
-    <w:lsdException w:name="Colorful List Accent 6" w:semiHidden="0" w:uiPriority="72" w:unhideWhenUsed="0"/>
-    <w:lsdException w:name="Colorful Grid Accent 6" w:semiHidden="0" w:uiPriority="73" w:unhideWhenUsed="0"/>
-    <w:lsdException w:name="Subtle Emphasis" w:semiHidden="0" w:uiPriority="19" w:unhideWhenUsed="0" w:qFormat="1"/>
-    <w:lsdException w:name="Intense Emphasis" w:semiHidden="0" w:uiPriority="21" w:unhideWhenUsed="0" w:qFormat="1"/>
-    <w:lsdException w:name="Subtle Reference" w:semiHidden="0" w:uiPriority="31" w:unhideWhenUsed="0" w:qFormat="1"/>
-    <w:lsdException w:name="Intense Reference" w:semiHidden="0" w:uiPriority="32" w:unhideWhenUsed="0" w:qFormat="1"/>
-    <w:lsdException w:name="Book Title" w:semiHidden="0" w:uiPriority="33" w:unhideWhenUsed="0" w:qFormat="1"/>
-    <w:lsdException w:name="Bibliography" w:uiPriority="37"/>
-    <w:lsdException w:name="TOC Heading" w:uiPriority="39" w:qFormat="1"/>
+  <w:latentStyles w:defLockedState="0" w:defUIPriority="99" w:defSemiHidden="0" w:defUnhideWhenUsed="0" w:defQFormat="0" w:count="375">
+    <w:lsdException w:name="Normal" w:uiPriority="0" w:qFormat="1"/>
+    <w:lsdException w:name="heading 1" w:uiPriority="9" w:qFormat="1"/>
+    <w:lsdException w:name="heading 2" w:semiHidden="1" w:uiPriority="9" w:unhideWhenUsed="1" w:qFormat="1"/>
+    <w:lsdException w:name="heading 3" w:semiHidden="1" w:uiPriority="9" w:unhideWhenUsed="1" w:qFormat="1"/>
+    <w:lsdException w:name="heading 4" w:semiHidden="1" w:uiPriority="9" w:unhideWhenUsed="1" w:qFormat="1"/>
+    <w:lsdException w:name="heading 5" w:semiHidden="1" w:uiPriority="9" w:unhideWhenUsed="1" w:qFormat="1"/>
+    <w:lsdException w:name="heading 6" w:semiHidden="1" w:uiPriority="9" w:unhideWhenUsed="1" w:qFormat="1"/>
+    <w:lsdException w:name="heading 7" w:semiHidden="1" w:uiPriority="9" w:unhideWhenUsed="1" w:qFormat="1"/>
+    <w:lsdException w:name="heading 8" w:semiHidden="1" w:uiPriority="9" w:unhideWhenUsed="1" w:qFormat="1"/>
+    <w:lsdException w:name="heading 9" w:semiHidden="1" w:uiPriority="9" w:unhideWhenUsed="1" w:qFormat="1"/>
+    <w:lsdException w:name="index 1" w:semiHidden="1" w:unhideWhenUsed="1"/>
+    <w:lsdException w:name="index 2" w:semiHidden="1" w:unhideWhenUsed="1"/>
+    <w:lsdException w:name="index 3" w:semiHidden="1" w:unhideWhenUsed="1"/>
+    <w:lsdException w:name="index 4" w:semiHidden="1" w:unhideWhenUsed="1"/>
+    <w:lsdException w:name="index 5" w:semiHidden="1" w:unhideWhenUsed="1"/>
+    <w:lsdException w:name="index 6" w:semiHidden="1" w:unhideWhenUsed="1"/>
+    <w:lsdException w:name="index 7" w:semiHidden="1" w:unhideWhenUsed="1"/>
+    <w:lsdException w:name="index 8" w:semiHidden="1" w:unhideWhenUsed="1"/>
+    <w:lsdException w:name="index 9" w:semiHidden="1" w:unhideWhenUsed="1"/>
+    <w:lsdException w:name="toc 1" w:semiHidden="1" w:uiPriority="39" w:unhideWhenUsed="1"/>
+    <w:lsdException w:name="toc 2" w:semiHidden="1" w:uiPriority="39" w:unhideWhenUsed="1"/>
+    <w:lsdException w:name="toc 3" w:semiHidden="1" w:uiPriority="39" w:unhideWhenUsed="1"/>
+    <w:lsdException w:name="toc 4" w:semiHidden="1" w:uiPriority="39" w:unhideWhenUsed="1"/>
+    <w:lsdException w:name="toc 5" w:semiHidden="1" w:uiPriority="39" w:unhideWhenUsed="1"/>
+    <w:lsdException w:name="toc 6" w:semiHidden="1" w:uiPriority="39" w:unhideWhenUsed="1"/>
+    <w:lsdException w:name="toc 7" w:semiHidden="1" w:uiPriority="39" w:unhideWhenUsed="1"/>
+    <w:lsdException w:name="toc 8" w:semiHidden="1" w:uiPriority="39" w:unhideWhenUsed="1"/>
+    <w:lsdException w:name="toc 9" w:semiHidden="1" w:uiPriority="39" w:unhideWhenUsed="1"/>
+    <w:lsdException w:name="Normal Indent" w:semiHidden="1" w:unhideWhenUsed="1"/>
+    <w:lsdException w:name="footnote text" w:semiHidden="1" w:unhideWhenUsed="1"/>
+    <w:lsdException w:name="annotation text" w:semiHidden="1" w:unhideWhenUsed="1"/>
+    <w:lsdException w:name="header" w:semiHidden="1" w:unhideWhenUsed="1"/>
+    <w:lsdException w:name="footer" w:semiHidden="1" w:unhideWhenUsed="1"/>
+    <w:lsdException w:name="index heading" w:semiHidden="1" w:unhideWhenUsed="1"/>
+    <w:lsdException w:name="caption" w:semiHidden="1" w:uiPriority="35" w:unhideWhenUsed="1" w:qFormat="1"/>
+    <w:lsdException w:name="table of figures" w:semiHidden="1" w:unhideWhenUsed="1"/>
+    <w:lsdException w:name="envelope address" w:semiHidden="1" w:unhideWhenUsed="1"/>
+    <w:lsdException w:name="envelope return" w:semiHidden="1" w:unhideWhenUsed="1"/>
+    <w:lsdException w:name="footnote reference" w:semiHidden="1" w:unhideWhenUsed="1"/>
+    <w:lsdException w:name="annotation reference" w:semiHidden="1" w:unhideWhenUsed="1"/>
+    <w:lsdException w:name="line number" w:semiHidden="1" w:unhideWhenUsed="1"/>
+    <w:lsdException w:name="page number" w:semiHidden="1" w:unhideWhenUsed="1"/>
+    <w:lsdException w:name="endnote reference" w:semiHidden="1" w:unhideWhenUsed="1"/>
+    <w:lsdException w:name="endnote text" w:semiHidden="1" w:unhideWhenUsed="1"/>
+    <w:lsdException w:name="table of authorities" w:semiHidden="1" w:unhideWhenUsed="1"/>
+    <w:lsdException w:name="macro" w:semiHidden="1" w:unhideWhenUsed="1"/>
+    <w:lsdException w:name="toa heading" w:semiHidden="1" w:unhideWhenUsed="1"/>
+    <w:lsdException w:name="List" w:semiHidden="1" w:unhideWhenUsed="1"/>
+    <w:lsdException w:name="List Bullet" w:semiHidden="1" w:unhideWhenUsed="1"/>
+    <w:lsdException w:name="List Number" w:semiHidden="1" w:unhideWhenUsed="1"/>
+    <w:lsdException w:name="List 2" w:semiHidden="1" w:unhideWhenUsed="1"/>
+    <w:lsdException w:name="List 3" w:semiHidden="1" w:unhideWhenUsed="1"/>
+    <w:lsdException w:name="List 4" w:semiHidden="1" w:unhideWhenUsed="1"/>
+    <w:lsdException w:name="List 5" w:semiHidden="1" w:unhideWhenUsed="1"/>
+    <w:lsdException w:name="List Bullet 2" w:semiHidden="1" w:unhideWhenUsed="1"/>
+    <w:lsdException w:name="List Bullet 3" w:semiHidden="1" w:unhideWhenUsed="1"/>
+    <w:lsdException w:name="List Bullet 4" w:semiHidden="1" w:unhideWhenUsed="1"/>
+    <w:lsdException w:name="List Bullet 5" w:semiHidden="1" w:unhideWhenUsed="1"/>
+    <w:lsdException w:name="List Number 2" w:semiHidden="1" w:unhideWhenUsed="1"/>
+    <w:lsdException w:name="List Number 3" w:semiHidden="1" w:unhideWhenUsed="1"/>
+    <w:lsdException w:name="List Number 4" w:semiHidden="1" w:unhideWhenUsed="1"/>
+    <w:lsdException w:name="List Number 5" w:semiHidden="1" w:unhideWhenUsed="1"/>
+    <w:lsdException w:name="Title" w:uiPriority="10" w:qFormat="1"/>
+    <w:lsdException w:name="Closing" w:semiHidden="1" w:unhideWhenUsed="1"/>
+    <w:lsdException w:name="Signature" w:semiHidden="1" w:unhideWhenUsed="1"/>
+    <w:lsdException w:name="Default Paragraph Font" w:semiHidden="1" w:uiPriority="1" w:unhideWhenUsed="1"/>
+    <w:lsdException w:name="Body Text" w:semiHidden="1" w:unhideWhenUsed="1"/>
+    <w:lsdException w:name="Body Text Indent" w:semiHidden="1" w:unhideWhenUsed="1"/>
+    <w:lsdException w:name="List Continue" w:semiHidden="1" w:unhideWhenUsed="1"/>
+    <w:lsdException w:name="List Continue 2" w:semiHidden="1" w:unhideWhenUsed="1"/>
+    <w:lsdException w:name="List Continue 3" w:semiHidden="1" w:unhideWhenUsed="1"/>
+    <w:lsdException w:name="List Continue 4" w:semiHidden="1" w:unhideWhenUsed="1"/>
+    <w:lsdException w:name="List Continue 5" w:semiHidden="1" w:unhideWhenUsed="1"/>
+    <w:lsdException w:name="Message Header" w:semiHidden="1" w:unhideWhenUsed="1"/>
+    <w:lsdException w:name="Subtitle" w:uiPriority="11" w:qFormat="1"/>
+    <w:lsdException w:name="Salutation" w:semiHidden="1" w:unhideWhenUsed="1"/>
+    <w:lsdException w:name="Date" w:semiHidden="1" w:unhideWhenUsed="1"/>
+    <w:lsdException w:name="Body Text First Indent" w:semiHidden="1" w:unhideWhenUsed="1"/>
+    <w:lsdException w:name="Body Text First Indent 2" w:semiHidden="1" w:unhideWhenUsed="1"/>
+    <w:lsdException w:name="Note Heading" w:semiHidden="1" w:unhideWhenUsed="1"/>
+    <w:lsdException w:name="Body Text 2" w:semiHidden="1" w:unhideWhenUsed="1"/>
+    <w:lsdException w:name="Body Text 3" w:semiHidden="1" w:unhideWhenUsed="1"/>
+    <w:lsdException w:name="Body Text Indent 2" w:semiHidden="1" w:unhideWhenUsed="1"/>
+    <w:lsdException w:name="Body Text Indent 3" w:semiHidden="1" w:unhideWhenUsed="1"/>
+    <w:lsdException w:name="Block Text" w:semiHidden="1" w:unhideWhenUsed="1"/>
+    <w:lsdException w:name="Hyperlink" w:semiHidden="1" w:unhideWhenUsed="1"/>
+    <w:lsdException w:name="FollowedHyperlink" w:semiHidden="1" w:unhideWhenUsed="1"/>
+    <w:lsdException w:name="Strong" w:uiPriority="22" w:qFormat="1"/>
+    <w:lsdException w:name="Emphasis" w:uiPriority="20" w:qFormat="1"/>
+    <w:lsdException w:name="Document Map" w:semiHidden="1" w:unhideWhenUsed="1"/>
+    <w:lsdException w:name="Plain Text" w:semiHidden="1" w:unhideWhenUsed="1"/>
+    <w:lsdException w:name="E-mail Signature" w:semiHidden="1" w:unhideWhenUsed="1"/>
+    <w:lsdException w:name="HTML Top of Form" w:semiHidden="1" w:unhideWhenUsed="1"/>
+    <w:lsdException w:name="HTML Bottom of Form" w:semiHidden="1" w:unhideWhenUsed="1"/>
+    <w:lsdException w:name="Normal (Web)" w:semiHidden="1" w:unhideWhenUsed="1"/>
+    <w:lsdException w:name="HTML Acronym" w:semiHidden="1" w:unhideWhenUsed="1"/>
+    <w:lsdException w:name="HTML Address" w:semiHidden="1" w:unhideWhenUsed="1"/>
+    <w:lsdException w:name="HTML Cite" w:semiHidden="1" w:unhideWhenUsed="1"/>
+    <w:lsdException w:name="HTML Code" w:semiHidden="1" w:unhideWhenUsed="1"/>
+    <w:lsdException w:name="HTML Definition" w:semiHidden="1" w:unhideWhenUsed="1"/>
+    <w:lsdException w:name="HTML Keyboard" w:semiHidden="1" w:unhideWhenUsed="1"/>
+    <w:lsdException w:name="HTML Preformatted" w:semiHidden="1" w:unhideWhenUsed="1"/>
+    <w:lsdException w:name="HTML Sample" w:semiHidden="1" w:unhideWhenUsed="1"/>
+    <w:lsdException w:name="HTML Typewriter" w:semiHidden="1" w:unhideWhenUsed="1"/>
+    <w:lsdException w:name="HTML Variable" w:semiHidden="1" w:unhideWhenUsed="1"/>
+    <w:lsdException w:name="Normal Table" w:semiHidden="1" w:unhideWhenUsed="1"/>
+    <w:lsdException w:name="annotation subject" w:semiHidden="1" w:unhideWhenUsed="1"/>
+    <w:lsdException w:name="No List" w:semiHidden="1" w:unhideWhenUsed="1"/>
+    <w:lsdException w:name="Outline List 1" w:semiHidden="1" w:unhideWhenUsed="1"/>
+    <w:lsdException w:name="Outline List 2" w:semiHidden="1" w:unhideWhenUsed="1"/>
+    <w:lsdException w:name="Outline List 3" w:semiHidden="1" w:unhideWhenUsed="1"/>
+    <w:lsdException w:name="Table Simple 1" w:semiHidden="1" w:unhideWhenUsed="1"/>
+    <w:lsdException w:name="Table Simple 2" w:semiHidden="1" w:unhideWhenUsed="1"/>
+    <w:lsdException w:name="Table Simple 3" w:semiHidden="1" w:unhideWhenUsed="1"/>
+    <w:lsdException w:name="Table Classic 1" w:semiHidden="1" w:unhideWhenUsed="1"/>
+    <w:lsdException w:name="Table Classic 2" w:semiHidden="1" w:unhideWhenUsed="1"/>
+    <w:lsdException w:name="Table Classic 3" w:semiHidden="1" w:unhideWhenUsed="1"/>
+    <w:lsdException w:name="Table Classic 4" w:semiHidden="1" w:unhideWhenUsed="1"/>
+    <w:lsdException w:name="Table Colorful 1" w:semiHidden="1" w:unhideWhenUsed="1"/>
+    <w:lsdException w:name="Table Colorful 2" w:semiHidden="1" w:unhideWhenUsed="1"/>
+    <w:lsdException w:name="Table Colorful 3" w:semiHidden="1" w:unhideWhenUsed="1"/>
+    <w:lsdException w:name="Table Columns 1" w:semiHidden="1" w:unhideWhenUsed="1"/>
+    <w:lsdException w:name="Table Columns 2" w:semiHidden="1" w:unhideWhenUsed="1"/>
+    <w:lsdException w:name="Table Columns 3" w:semiHidden="1" w:unhideWhenUsed="1"/>
+    <w:lsdException w:name="Table Columns 4" w:semiHidden="1" w:unhideWhenUsed="1"/>
+    <w:lsdException w:name="Table Columns 5" w:semiHidden="1" w:unhideWhenUsed="1"/>
+    <w:lsdException w:name="Table Grid 1" w:semiHidden="1" w:unhideWhenUsed="1"/>
+    <w:lsdException w:name="Table Grid 2" w:semiHidden="1" w:unhideWhenUsed="1"/>
+    <w:lsdException w:name="Table Grid 3" w:semiHidden="1" w:unhideWhenUsed="1"/>
+    <w:lsdException w:name="Table Grid 4" w:semiHidden="1" w:unhideWhenUsed="1"/>
+    <w:lsdException w:name="Table Grid 5" w:semiHidden="1" w:unhideWhenUsed="1"/>
+    <w:lsdException w:name="Table Grid 6" w:semiHidden="1" w:unhideWhenUsed="1"/>
+    <w:lsdException w:name="Table Grid 7" w:semiHidden="1" w:unhideWhenUsed="1"/>
+    <w:lsdException w:name="Table Grid 8" w:semiHidden="1" w:unhideWhenUsed="1"/>
+    <w:lsdException w:name="Table List 1" w:semiHidden="1" w:unhideWhenUsed="1"/>
+    <w:lsdException w:name="Table List 2" w:semiHidden="1" w:unhideWhenUsed="1"/>
+    <w:lsdException w:name="Table List 3" w:semiHidden="1" w:unhideWhenUsed="1"/>
+    <w:lsdException w:name="Table List 4" w:semiHidden="1" w:unhideWhenUsed="1"/>
+    <w:lsdException w:name="Table List 5" w:semiHidden="1" w:unhideWhenUsed="1"/>
+    <w:lsdException w:name="Table List 6" w:semiHidden="1" w:unhideWhenUsed="1"/>
+    <w:lsdException w:name="Table List 7" w:semiHidden="1" w:unhideWhenUsed="1"/>
+    <w:lsdException w:name="Table List 8" w:semiHidden="1" w:unhideWhenUsed="1"/>
+    <w:lsdException w:name="Table 3D effects 1" w:semiHidden="1" w:unhideWhenUsed="1"/>
+    <w:lsdException w:name="Table 3D effects 2" w:semiHidden="1" w:unhideWhenUsed="1"/>
+    <w:lsdException w:name="Table 3D effects 3" w:semiHidden="1" w:unhideWhenUsed="1"/>
+    <w:lsdException w:name="Table Contemporary" w:semiHidden="1" w:unhideWhenUsed="1"/>
+    <w:lsdException w:name="Table Elegant" w:semiHidden="1" w:unhideWhenUsed="1"/>
+    <w:lsdException w:name="Table Professional" w:semiHidden="1" w:unhideWhenUsed="1"/>
+    <w:lsdException w:name="Table Subtle 1" w:semiHidden="1" w:unhideWhenUsed="1"/>
+    <w:lsdException w:name="Table Subtle 2" w:semiHidden="1" w:unhideWhenUsed="1"/>
+    <w:lsdException w:name="Table Web 1" w:semiHidden="1" w:unhideWhenUsed="1"/>
+    <w:lsdException w:name="Table Web 2" w:semiHidden="1" w:unhideWhenUsed="1"/>
+    <w:lsdException w:name="Table Web 3" w:semiHidden="1" w:unhideWhenUsed="1"/>
+    <w:lsdException w:name="Balloon Text" w:semiHidden="1" w:unhideWhenUsed="1"/>
+    <w:lsdException w:name="Table Grid" w:uiPriority="59"/>
+    <w:lsdException w:name="Table Theme" w:semiHidden="1" w:unhideWhenUsed="1"/>
+    <w:lsdException w:name="Placeholder Text" w:semiHidden="1"/>
+    <w:lsdException w:name="No Spacing" w:uiPriority="1" w:qFormat="1"/>
+    <w:lsdException w:name="Light Shading" w:uiPriority="60"/>
+    <w:lsdException w:name="Light List" w:uiPriority="61"/>
+    <w:lsdException w:name="Light Grid" w:uiPriority="62"/>
+    <w:lsdException w:name="Medium Shading 1" w:uiPriority="63"/>
+    <w:lsdException w:name="Medium Shading 2" w:uiPriority="64"/>
+    <w:lsdException w:name="Medium List 1" w:uiPriority="65"/>
+    <w:lsdException w:name="Medium List 2" w:uiPriority="66"/>
+    <w:lsdException w:name="Medium Grid 1" w:uiPriority="67"/>
+    <w:lsdException w:name="Medium Grid 2" w:uiPriority="68"/>
+    <w:lsdException w:name="Medium Grid 3" w:uiPriority="69"/>
+    <w:lsdException w:name="Dark List" w:uiPriority="70"/>
+    <w:lsdException w:name="Colorful Shading" w:uiPriority="71"/>
+    <w:lsdException w:name="Colorful List" w:uiPriority="72"/>
+    <w:lsdException w:name="Colorful Grid" w:uiPriority="73"/>
+    <w:lsdException w:name="Light Shading Accent 1" w:uiPriority="60"/>
+    <w:lsdException w:name="Light List Accent 1" w:uiPriority="61"/>
+    <w:lsdException w:name="Light Grid Accent 1" w:uiPriority="62"/>
+    <w:lsdException w:name="Medium Shading 1 Accent 1" w:uiPriority="63"/>
+    <w:lsdException w:name="Medium Shading 2 Accent 1" w:uiPriority="64"/>
+    <w:lsdException w:name="Medium List 1 Accent 1" w:uiPriority="65"/>
+    <w:lsdException w:name="Revision" w:semiHidden="1"/>
+    <w:lsdException w:name="List Paragraph" w:uiPriority="34" w:qFormat="1"/>
+    <w:lsdException w:name="Quote" w:uiPriority="29" w:qFormat="1"/>
+    <w:lsdException w:name="Intense Quote" w:uiPriority="30" w:qFormat="1"/>
+    <w:lsdException w:name="Medium List 2 Accent 1" w:uiPriority="66"/>
+    <w:lsdException w:name="Medium Grid 1 Accent 1" w:uiPriority="67"/>
+    <w:lsdException w:name="Medium Grid 2 Accent 1" w:uiPriority="68"/>
+    <w:lsdException w:name="Medium Grid 3 Accent 1" w:uiPriority="69"/>
+    <w:lsdException w:name="Dark List Accent 1" w:uiPriority="70"/>
+    <w:lsdException w:name="Colorful Shading Accent 1" w:uiPriority="71"/>
+    <w:lsdException w:name="Colorful List Accent 1" w:uiPriority="72"/>
+    <w:lsdException w:name="Colorful Grid Accent 1" w:uiPriority="73"/>
+    <w:lsdException w:name="Light Shading Accent 2" w:uiPriority="60"/>
+    <w:lsdException w:name="Light List Accent 2" w:uiPriority="61"/>
+    <w:lsdException w:name="Light Grid Accent 2" w:uiPriority="62"/>
+    <w:lsdException w:name="Medium Shading 1 Accent 2" w:uiPriority="63"/>
+    <w:lsdException w:name="Medium Shading 2 Accent 2" w:uiPriority="64"/>
+    <w:lsdException w:name="Medium List 1 Accent 2" w:uiPriority="65"/>
+    <w:lsdException w:name="Medium List 2 Accent 2" w:uiPriority="66"/>
+    <w:lsdException w:name="Medium Grid 1 Accent 2" w:uiPriority="67"/>
+    <w:lsdException w:name="Medium Grid 2 Accent 2" w:uiPriority="68"/>
+    <w:lsdException w:name="Medium Grid 3 Accent 2" w:uiPriority="69"/>
+    <w:lsdException w:name="Dark List Accent 2" w:uiPriority="70"/>
+    <w:lsdException w:name="Colorful Shading Accent 2" w:uiPriority="71"/>
+    <w:lsdException w:name="Colorful List Accent 2" w:uiPriority="72"/>
+    <w:lsdException w:name="Colorful Grid Accent 2" w:uiPriority="73"/>
+    <w:lsdException w:name="Light Shading Accent 3" w:uiPriority="60"/>
+    <w:lsdException w:name="Light List Accent 3" w:uiPriority="61"/>
+    <w:lsdException w:name="Light Grid Accent 3" w:uiPriority="62"/>
+    <w:lsdException w:name="Medium Shading 1 Accent 3" w:uiPriority="63"/>
+    <w:lsdException w:name="Medium Shading 2 Accent 3" w:uiPriority="64"/>
+    <w:lsdException w:name="Medium List 1 Accent 3" w:uiPriority="65"/>
+    <w:lsdException w:name="Medium List 2 Accent 3" w:uiPriority="66"/>
+    <w:lsdException w:name="Medium Grid 1 Accent 3" w:uiPriority="67"/>
+    <w:lsdException w:name="Medium Grid 2 Accent 3" w:uiPriority="68"/>
+    <w:lsdException w:name="Medium Grid 3 Accent 3" w:uiPriority="69"/>
+    <w:lsdException w:name="Dark List Accent 3" w:uiPriority="70"/>
+    <w:lsdException w:name="Colorful Shading Accent 3" w:uiPriority="71"/>
+    <w:lsdException w:name="Colorful List Accent 3" w:uiPriority="72"/>
+    <w:lsdException w:name="Colorful Grid Accent 3" w:uiPriority="73"/>
+    <w:lsdException w:name="Light Shading Accent 4" w:uiPriority="60"/>
+    <w:lsdException w:name="Light List Accent 4" w:uiPriority="61"/>
+    <w:lsdException w:name="Light Grid Accent 4" w:uiPriority="62"/>
+    <w:lsdException w:name="Medium Shading 1 Accent 4" w:uiPriority="63"/>
+    <w:lsdException w:name="Medium Shading 2 Accent 4" w:uiPriority="64"/>
+    <w:lsdException w:name="Medium List 1 Accent 4" w:uiPriority="65"/>
+    <w:lsdException w:name="Medium List 2 Accent 4" w:uiPriority="66"/>
+    <w:lsdException w:name="Medium Grid 1 Accent 4" w:uiPriority="67"/>
+    <w:lsdException w:name="Medium Grid 2 Accent 4" w:uiPriority="68"/>
+    <w:lsdException w:name="Medium Grid 3 Accent 4" w:uiPriority="69"/>
+    <w:lsdException w:name="Dark List Accent 4" w:uiPriority="70"/>
+    <w:lsdException w:name="Colorful Shading Accent 4" w:uiPriority="71"/>
+    <w:lsdException w:name="Colorful List Accent 4" w:uiPriority="72"/>
+    <w:lsdException w:name="Colorful Grid Accent 4" w:uiPriority="73"/>
+    <w:lsdException w:name="Light Shading Accent 5" w:uiPriority="60"/>
+    <w:lsdException w:name="Light List Accent 5" w:uiPriority="61"/>
+    <w:lsdException w:name="Light Grid Accent 5" w:uiPriority="62"/>
+    <w:lsdException w:name="Medium Shading 1 Accent 5" w:uiPriority="63"/>
+    <w:lsdException w:name="Medium Shading 2 Accent 5" w:uiPriority="64"/>
+    <w:lsdException w:name="Medium List 1 Accent 5" w:uiPriority="65"/>
+    <w:lsdException w:name="Medium List 2 Accent 5" w:uiPriority="66"/>
+    <w:lsdException w:name="Medium Grid 1 Accent 5" w:uiPriority="67"/>
+    <w:lsdException w:name="Medium Grid 2 Accent 5" w:uiPriority="68"/>
+    <w:lsdException w:name="Medium Grid 3 Accent 5" w:uiPriority="69"/>
+    <w:lsdException w:name="Dark List Accent 5" w:uiPriority="70"/>
+    <w:lsdException w:name="Colorful Shading Accent 5" w:uiPriority="71"/>
+    <w:lsdException w:name="Colorful List Accent 5" w:uiPriority="72"/>
+    <w:lsdException w:name="Colorful Grid Accent 5" w:uiPriority="73"/>
+    <w:lsdException w:name="Light Shading Accent 6" w:uiPriority="60"/>
+    <w:lsdException w:name="Light List Accent 6" w:uiPriority="61"/>
+    <w:lsdException w:name="Light Grid Accent 6" w:uiPriority="62"/>
+    <w:lsdException w:name="Medium Shading 1 Accent 6" w:uiPriority="63"/>
+    <w:lsdException w:name="Medium Shading 2 Accent 6" w:uiPriority="64"/>
+    <w:lsdException w:name="Medium List 1 Accent 6" w:uiPriority="65"/>
+    <w:lsdException w:name="Medium List 2 Accent 6" w:uiPriority="66"/>
+    <w:lsdException w:name="Medium Grid 1 Accent 6" w:uiPriority="67"/>
+    <w:lsdException w:name="Medium Grid 2 Accent 6" w:uiPriority="68"/>
+    <w:lsdException w:name="Medium Grid 3 Accent 6" w:uiPriority="69"/>
+    <w:lsdException w:name="Dark List Accent 6" w:uiPriority="70"/>
+    <w:lsdException w:name="Colorful Shading Accent 6" w:uiPriority="71"/>
+    <w:lsdException w:name="Colorful List Accent 6" w:uiPriority="72"/>
+    <w:lsdException w:name="Colorful Grid Accent 6" w:uiPriority="73"/>
+    <w:lsdException w:name="Subtle Emphasis" w:uiPriority="19" w:qFormat="1"/>
+    <w:lsdException w:name="Intense Emphasis" w:uiPriority="21" w:qFormat="1"/>
+    <w:lsdException w:name="Subtle Reference" w:uiPriority="31" w:qFormat="1"/>
+    <w:lsdException w:name="Intense Reference" w:uiPriority="32" w:qFormat="1"/>
+    <w:lsdException w:name="Book Title" w:uiPriority="33" w:qFormat="1"/>
+    <w:lsdException w:name="Bibliography" w:semiHidden="1" w:uiPriority="37" w:unhideWhenUsed="1"/>
+    <w:lsdException w:name="TOC Heading" w:semiHidden="1" w:uiPriority="39" w:unhideWhenUsed="1" w:qFormat="1"/>
+    <w:lsdException w:name="Plain Table 1" w:uiPriority="41"/>
+    <w:lsdException w:name="Plain Table 2" w:uiPriority="42"/>
+    <w:lsdException w:name="Plain Table 3" w:uiPriority="43"/>
+    <w:lsdException w:name="Plain Table 4" w:uiPriority="44"/>
+    <w:lsdException w:name="Plain Table 5" w:uiPriority="45"/>
+    <w:lsdException w:name="Grid Table Light" w:uiPriority="40"/>
+    <w:lsdException w:name="Grid Table 1 Light" w:uiPriority="46"/>
+    <w:lsdException w:name="Grid Table 2" w:uiPriority="47"/>
+    <w:lsdException w:name="Grid Table 3" w:uiPriority="48"/>
+    <w:lsdException w:name="Grid Table 4" w:uiPriority="49"/>
+    <w:lsdException w:name="Grid Table 5 Dark" w:uiPriority="50"/>
+    <w:lsdException w:name="Grid Table 6 Colorful" w:uiPriority="51"/>
+    <w:lsdException w:name="Grid Table 7 Colorful" w:uiPriority="52"/>
+    <w:lsdException w:name="Grid Table 1 Light Accent 1" w:uiPriority="46"/>
+    <w:lsdException w:name="Grid Table 2 Accent 1" w:uiPriority="47"/>
+    <w:lsdException w:name="Grid Table 3 Accent 1" w:uiPriority="48"/>
+    <w:lsdException w:name="Grid Table 4 Accent 1" w:uiPriority="49"/>
+    <w:lsdException w:name="Grid Table 5 Dark Accent 1" w:uiPriority="50"/>
+    <w:lsdException w:name="Grid Table 6 Colorful Accent 1" w:uiPriority="51"/>
+    <w:lsdException w:name="Grid Table 7 Colorful Accent 1" w:uiPriority="52"/>
+    <w:lsdException w:name="Grid Table 1 Light Accent 2" w:uiPriority="46"/>
+    <w:lsdException w:name="Grid Table 2 Accent 2" w:uiPriority="47"/>
+    <w:lsdException w:name="Grid Table 3 Accent 2" w:uiPriority="48"/>
+    <w:lsdException w:name="Grid Table 4 Accent 2" w:uiPriority="49"/>
+    <w:lsdException w:name="Grid Table 5 Dark Accent 2" w:uiPriority="50"/>
+    <w:lsdException w:name="Grid Table 6 Colorful Accent 2" w:uiPriority="51"/>
+    <w:lsdException w:name="Grid Table 7 Colorful Accent 2" w:uiPriority="52"/>
+    <w:lsdException w:name="Grid Table 1 Light Accent 3" w:uiPriority="46"/>
+    <w:lsdException w:name="Grid Table 2 Accent 3" w:uiPriority="47"/>
+    <w:lsdException w:name="Grid Table 3 Accent 3" w:uiPriority="48"/>
+    <w:lsdException w:name="Grid Table 4 Accent 3" w:uiPriority="49"/>
+    <w:lsdException w:name="Grid Table 5 Dark Accent 3" w:uiPriority="50"/>
+    <w:lsdException w:name="Grid Table 6 Colorful Accent 3" w:uiPriority="51"/>
+    <w:lsdException w:name="Grid Table 7 Colorful Accent 3" w:uiPriority="52"/>
+    <w:lsdException w:name="Grid Table 1 Light Accent 4" w:uiPriority="46"/>
+    <w:lsdException w:name="Grid Table 2 Accent 4" w:uiPriority="47"/>
+    <w:lsdException w:name="Grid Table 3 Accent 4" w:uiPriority="48"/>
+    <w:lsdException w:name="Grid Table 4 Accent 4" w:uiPriority="49"/>
+    <w:lsdException w:name="Grid Table 5 Dark Accent 4" w:uiPriority="50"/>
+    <w:lsdException w:name="Grid Table 6 Colorful Accent 4" w:uiPriority="51"/>
+    <w:lsdException w:name="Grid Table 7 Colorful Accent 4" w:uiPriority="52"/>
+    <w:lsdException w:name="Grid Table 1 Light Accent 5" w:uiPriority="46"/>
+    <w:lsdException w:name="Grid Table 2 Accent 5" w:uiPriority="47"/>
+    <w:lsdException w:name="Grid Table 3 Accent 5" w:uiPriority="48"/>
+    <w:lsdException w:name="Grid Table 4 Accent 5" w:uiPriority="49"/>
+    <w:lsdException w:name="Grid Table 5 Dark Accent 5" w:uiPriority="50"/>
+    <w:lsdException w:name="Grid Table 6 Colorful Accent 5" w:uiPriority="51"/>
+    <w:lsdException w:name="Grid Table 7 Colorful Accent 5" w:uiPriority="52"/>
+    <w:lsdException w:name="Grid Table 1 Light Accent 6" w:uiPriority="46"/>
+    <w:lsdException w:name="Grid Table 2 Accent 6" w:uiPriority="47"/>
+    <w:lsdException w:name="Grid Table 3 Accent 6" w:uiPriority="48"/>
+    <w:lsdException w:name="Grid Table 4 Accent 6" w:uiPriority="49"/>
+    <w:lsdException w:name="Grid Table 5 Dark Accent 6" w:uiPriority="50"/>
+    <w:lsdException w:name="Grid Table 6 Colorful Accent 6" w:uiPriority="51"/>
+    <w:lsdException w:name="Grid Table 7 Colorful Accent 6" w:uiPriority="52"/>
+    <w:lsdException w:name="List Table 1 Light" w:uiPriority="46"/>
+    <w:lsdException w:name="List Table 2" w:uiPriority="47"/>
+    <w:lsdException w:name="List Table 3" w:uiPriority="48"/>
+    <w:lsdException w:name="List Table 4" w:uiPriority="49"/>
+    <w:lsdException w:name="List Table 5 Dark" w:uiPriority="50"/>
+    <w:lsdException w:name="List Table 6 Colorful" w:uiPriority="51"/>
+    <w:lsdException w:name="List Table 7 Colorful" w:uiPriority="52"/>
+    <w:lsdException w:name="List Table 1 Light Accent 1" w:uiPriority="46"/>
+    <w:lsdException w:name="List Table 2 Accent 1" w:uiPriority="47"/>
+    <w:lsdException w:name="List Table 3 Accent 1" w:uiPriority="48"/>
+    <w:lsdException w:name="List Table 4 Accent 1" w:uiPriority="49"/>
+    <w:lsdException w:name="List Table 5 Dark Accent 1" w:uiPriority="50"/>
+    <w:lsdException w:name="List Table 6 Colorful Accent 1" w:uiPriority="51"/>
+    <w:lsdException w:name="List Table 7 Colorful Accent 1" w:uiPriority="52"/>
+    <w:lsdException w:name="List Table 1 Light Accent 2" w:uiPriority="46"/>
+    <w:lsdException w:name="List Table 2 Accent 2" w:uiPriority="47"/>
+    <w:lsdException w:name="List Table 3 Accent 2" w:uiPriority="48"/>
+    <w:lsdException w:name="List Table 4 Accent 2" w:uiPriority="49"/>
+    <w:lsdException w:name="List Table 5 Dark Accent 2" w:uiPriority="50"/>
+    <w:lsdException w:name="List Table 6 Colorful Accent 2" w:uiPriority="51"/>
+    <w:lsdException w:name="List Table 7 Colorful Accent 2" w:uiPriority="52"/>
+    <w:lsdException w:name="List Table 1 Light Accent 3" w:uiPriority="46"/>
+    <w:lsdException w:name="List Table 2 Accent 3" w:uiPriority="47"/>
+    <w:lsdException w:name="List Table 3 Accent 3" w:uiPriority="48"/>
+    <w:lsdException w:name="List Table 4 Accent 3" w:uiPriority="49"/>
+    <w:lsdException w:name="List Table 5 Dark Accent 3" w:uiPriority="50"/>
+    <w:lsdException w:name="List Table 6 Colorful Accent 3" w:uiPriority="51"/>
+    <w:lsdException w:name="List Table 7 Colorful Accent 3" w:uiPriority="52"/>
+    <w:lsdException w:name="List Table 1 Light Accent 4" w:uiPriority="46"/>
+    <w:lsdException w:name="List Table 2 Accent 4" w:uiPriority="47"/>
+    <w:lsdException w:name="List Table 3 Accent 4" w:uiPriority="48"/>
+    <w:lsdException w:name="List Table 4 Accent 4" w:uiPriority="49"/>
+    <w:lsdException w:name="List Table 5 Dark Accent 4" w:uiPriority="50"/>
+    <w:lsdException w:name="List Table 6 Colorful Accent 4" w:uiPriority="51"/>
+    <w:lsdException w:name="List Table 7 Colorful Accent 4" w:uiPriority="52"/>
+    <w:lsdException w:name="List Table 1 Light Accent 5" w:uiPriority="46"/>
+    <w:lsdException w:name="List Table 2 Accent 5" w:uiPriority="47"/>
+    <w:lsdException w:name="List Table 3 Accent 5" w:uiPriority="48"/>
+    <w:lsdException w:name="List Table 4 Accent 5" w:uiPriority="49"/>
+    <w:lsdException w:name="List Table 5 Dark Accent 5" w:uiPriority="50"/>
+    <w:lsdException w:name="List Table 6 Colorful Accent 5" w:uiPriority="51"/>
+    <w:lsdException w:name="List Table 7 Colorful Accent 5" w:uiPriority="52"/>
+    <w:lsdException w:name="List Table 1 Light Accent 6" w:uiPriority="46"/>
+    <w:lsdException w:name="List Table 2 Accent 6" w:uiPriority="47"/>
+    <w:lsdException w:name="List Table 3 Accent 6" w:uiPriority="48"/>
+    <w:lsdException w:name="List Table 4 Accent 6" w:uiPriority="49"/>
+    <w:lsdException w:name="List Table 5 Dark Accent 6" w:uiPriority="50"/>
+    <w:lsdException w:name="List Table 6 Colorful Accent 6" w:uiPriority="51"/>
+    <w:lsdException w:name="List Table 7 Colorful Accent 6" w:uiPriority="52"/>
+    <w:lsdException w:name="Mention" w:semiHidden="1" w:unhideWhenUsed="1"/>
+    <w:lsdException w:name="Smart Hyperlink" w:semiHidden="1" w:unhideWhenUsed="1"/>
+    <w:lsdException w:name="Hashtag" w:semiHidden="1" w:unhideWhenUsed="1"/>
+    <w:lsdException w:name="Unresolved Mention" w:semiHidden="1" w:unhideWhenUsed="1"/>
   </w:latentStyles>
   <w:style w:type="paragraph" w:default="1" w:styleId="Normal">
     <w:name w:val="Normal"/>
@@ -6397,7 +6541,7 @@
 </file>
 
 <file path=customXml/itemProps1.xml><?xml version="1.0" encoding="utf-8"?>
-<ds:datastoreItem xmlns:ds="http://schemas.openxmlformats.org/officeDocument/2006/customXml" ds:itemID="{1179DDA4-0728-4F4D-A4F6-46DA3ADE2E75}">
+<ds:datastoreItem xmlns:ds="http://schemas.openxmlformats.org/officeDocument/2006/customXml" ds:itemID="{35629ECE-EB94-499E-AEFA-0BD2781EE008}">
   <ds:schemaRefs>
     <ds:schemaRef ds:uri="http://schemas.openxmlformats.org/officeDocument/2006/bibliography"/>
   </ds:schemaRefs>

</xml_diff>

<commit_message>
Adding Feature4 test suite
</commit_message>
<xml_diff>
--- a/GoogleTranslate/Test strategy.docx
+++ b/GoogleTranslate/Test strategy.docx
@@ -564,7 +564,6 @@
         </w:rPr>
         <w:t xml:space="preserve">Report framework - </w:t>
       </w:r>
-      <w:proofErr w:type="spellStart"/>
       <w:r>
         <w:rPr>
           <w:rFonts w:ascii="Arial" w:hAnsi="Arial" w:cs="Arial"/>
@@ -575,7 +574,6 @@
         </w:rPr>
         <w:t>ReportNG</w:t>
       </w:r>
-      <w:proofErr w:type="spellEnd"/>
       <w:r>
         <w:rPr>
           <w:rFonts w:ascii="Arial" w:hAnsi="Arial" w:cs="Arial"/>
@@ -672,25 +670,14 @@
           <w:lang w:val="en-US"/>
         </w:rPr>
       </w:pPr>
-      <w:proofErr w:type="spellStart"/>
-      <w:r>
-        <w:rPr>
-          <w:rFonts w:ascii="Arial" w:hAnsi="Arial" w:cs="Arial"/>
-          <w:sz w:val="24"/>
-          <w:szCs w:val="24"/>
-          <w:lang w:val="en-US"/>
-        </w:rPr>
-        <w:t>PageObject</w:t>
-      </w:r>
-      <w:proofErr w:type="spellEnd"/>
-      <w:r>
-        <w:rPr>
-          <w:rFonts w:ascii="Arial" w:hAnsi="Arial" w:cs="Arial"/>
-          <w:sz w:val="24"/>
-          <w:szCs w:val="24"/>
-          <w:lang w:val="en-US"/>
-        </w:rPr>
-        <w:t xml:space="preserve"> pattern</w:t>
+      <w:r>
+        <w:rPr>
+          <w:rFonts w:ascii="Arial" w:hAnsi="Arial" w:cs="Arial"/>
+          <w:sz w:val="24"/>
+          <w:szCs w:val="24"/>
+          <w:lang w:val="en-US"/>
+        </w:rPr>
+        <w:t>PageObject pattern</w:t>
       </w:r>
       <w:r>
         <w:rPr>
@@ -717,25 +704,14 @@
           <w:lang w:val="en-US"/>
         </w:rPr>
       </w:pPr>
-      <w:proofErr w:type="spellStart"/>
-      <w:r>
-        <w:rPr>
-          <w:rFonts w:ascii="Arial" w:hAnsi="Arial" w:cs="Arial"/>
-          <w:sz w:val="24"/>
-          <w:szCs w:val="24"/>
-          <w:lang w:val="en-US"/>
-        </w:rPr>
-        <w:t>PageFactory</w:t>
-      </w:r>
-      <w:proofErr w:type="spellEnd"/>
-      <w:r>
-        <w:rPr>
-          <w:rFonts w:ascii="Arial" w:hAnsi="Arial" w:cs="Arial"/>
-          <w:sz w:val="24"/>
-          <w:szCs w:val="24"/>
-          <w:lang w:val="en-US"/>
-        </w:rPr>
-        <w:t xml:space="preserve"> class.</w:t>
+      <w:r>
+        <w:rPr>
+          <w:rFonts w:ascii="Arial" w:hAnsi="Arial" w:cs="Arial"/>
+          <w:sz w:val="24"/>
+          <w:szCs w:val="24"/>
+          <w:lang w:val="en-US"/>
+        </w:rPr>
+        <w:t>PageFactory class.</w:t>
       </w:r>
     </w:p>
     <w:p>
@@ -1636,27 +1612,7 @@
           <w:szCs w:val="24"/>
           <w:lang w:val="en-US"/>
         </w:rPr>
-        <w:t xml:space="preserve">As Unsigned User, I cannot switch target and source languages if Detecting language mode was </w:t>
-      </w:r>
-      <w:proofErr w:type="spellStart"/>
-      <w:r>
-        <w:rPr>
-          <w:rFonts w:ascii="Arial" w:hAnsi="Arial" w:cs="Arial"/>
-          <w:sz w:val="24"/>
-          <w:szCs w:val="24"/>
-          <w:lang w:val="en-US"/>
-        </w:rPr>
-        <w:t>setted</w:t>
-      </w:r>
-      <w:proofErr w:type="spellEnd"/>
-      <w:r>
-        <w:rPr>
-          <w:rFonts w:ascii="Arial" w:hAnsi="Arial" w:cs="Arial"/>
-          <w:sz w:val="24"/>
-          <w:szCs w:val="24"/>
-          <w:lang w:val="en-US"/>
-        </w:rPr>
-        <w:t xml:space="preserve"> and it is not </w:t>
+        <w:t xml:space="preserve">As Unsigned User, I cannot switch target and source languages if Detecting language mode was setted and it is not </w:t>
       </w:r>
       <w:r>
         <w:rPr>
@@ -1676,8 +1632,6 @@
         </w:rPr>
         <w:t>.</w:t>
       </w:r>
-      <w:bookmarkStart w:id="0" w:name="_GoBack"/>
-      <w:bookmarkEnd w:id="0"/>
     </w:p>
     <w:p>
       <w:pPr>
@@ -1775,16 +1729,63 @@
           <w:szCs w:val="24"/>
           <w:lang w:val="en-US"/>
         </w:rPr>
-        <w:t xml:space="preserve">ned User, I can send a feedback </w:t>
-      </w:r>
-      <w:r>
-        <w:rPr>
-          <w:rFonts w:ascii="Arial" w:hAnsi="Arial" w:cs="Arial"/>
-          <w:sz w:val="24"/>
-          <w:szCs w:val="24"/>
-          <w:lang w:val="en-US"/>
-        </w:rPr>
-        <w:t>from the footer.</w:t>
+        <w:t xml:space="preserve">ned User, I can </w:t>
+      </w:r>
+      <w:r>
+        <w:rPr>
+          <w:rFonts w:ascii="Arial" w:hAnsi="Arial" w:cs="Arial"/>
+          <w:sz w:val="24"/>
+          <w:szCs w:val="24"/>
+          <w:lang w:val="en-US"/>
+        </w:rPr>
+        <w:t xml:space="preserve">open </w:t>
+      </w:r>
+      <w:r>
+        <w:rPr>
+          <w:rFonts w:ascii="Arial" w:hAnsi="Arial" w:cs="Arial"/>
+          <w:sz w:val="24"/>
+          <w:szCs w:val="24"/>
+          <w:lang w:val="en-US"/>
+        </w:rPr>
+        <w:t>a feedback</w:t>
+      </w:r>
+      <w:r>
+        <w:rPr>
+          <w:rFonts w:ascii="Arial" w:hAnsi="Arial" w:cs="Arial"/>
+          <w:sz w:val="24"/>
+          <w:szCs w:val="24"/>
+          <w:lang w:val="en-US"/>
+        </w:rPr>
+        <w:t xml:space="preserve"> pop up</w:t>
+      </w:r>
+      <w:r>
+        <w:rPr>
+          <w:rFonts w:ascii="Arial" w:hAnsi="Arial" w:cs="Arial"/>
+          <w:sz w:val="24"/>
+          <w:szCs w:val="24"/>
+          <w:lang w:val="en-US"/>
+        </w:rPr>
+        <w:t xml:space="preserve"> </w:t>
+      </w:r>
+      <w:r>
+        <w:rPr>
+          <w:rFonts w:ascii="Arial" w:hAnsi="Arial" w:cs="Arial"/>
+          <w:sz w:val="24"/>
+          <w:szCs w:val="24"/>
+          <w:lang w:val="en-US"/>
+        </w:rPr>
+        <w:t>from the foote</w:t>
+      </w:r>
+      <w:bookmarkStart w:id="0" w:name="_GoBack"/>
+      <w:bookmarkEnd w:id="0"/>
+      <w:r>
+        <w:rPr>
+          <w:rFonts w:ascii="Arial" w:hAnsi="Arial" w:cs="Arial"/>
+          <w:sz w:val="24"/>
+          <w:szCs w:val="24"/>
+          <w:lang w:val="en-US"/>
+        </w:rPr>
+        <w:t>r.</w:t>
       </w:r>
     </w:p>
     <w:p>
@@ -1995,19 +1996,8 @@
           <w:szCs w:val="24"/>
           <w:lang w:val="en-US"/>
         </w:rPr>
-        <w:t xml:space="preserve">if language is </w:t>
-      </w:r>
-      <w:proofErr w:type="spellStart"/>
-      <w:r>
-        <w:rPr>
-          <w:rFonts w:ascii="Arial" w:hAnsi="Arial" w:cs="Arial"/>
-          <w:sz w:val="24"/>
-          <w:szCs w:val="24"/>
-          <w:lang w:val="en-US"/>
-        </w:rPr>
-        <w:t>setted</w:t>
-      </w:r>
-      <w:proofErr w:type="spellEnd"/>
+        <w:t>if language is setted</w:t>
+      </w:r>
       <w:r>
         <w:rPr>
           <w:rFonts w:ascii="Arial" w:hAnsi="Arial" w:cs="Arial"/>
@@ -2144,27 +2134,7 @@
           <w:szCs w:val="24"/>
           <w:lang w:val="en-US"/>
         </w:rPr>
-        <w:t xml:space="preserve">As Unsigned User, I can use Handwriting mode if Detecting language mode was </w:t>
-      </w:r>
-      <w:proofErr w:type="spellStart"/>
-      <w:r>
-        <w:rPr>
-          <w:rFonts w:ascii="Arial" w:hAnsi="Arial" w:cs="Arial"/>
-          <w:sz w:val="24"/>
-          <w:szCs w:val="24"/>
-          <w:lang w:val="en-US"/>
-        </w:rPr>
-        <w:t>setted</w:t>
-      </w:r>
-      <w:proofErr w:type="spellEnd"/>
-      <w:r>
-        <w:rPr>
-          <w:rFonts w:ascii="Arial" w:hAnsi="Arial" w:cs="Arial"/>
-          <w:sz w:val="24"/>
-          <w:szCs w:val="24"/>
-          <w:lang w:val="en-US"/>
-        </w:rPr>
-        <w:t>.</w:t>
+        <w:t>As Unsigned User, I can use Handwriting mode if Detecting language mode was setted.</w:t>
       </w:r>
     </w:p>
     <w:p>
@@ -6541,7 +6511,7 @@
 </file>
 
 <file path=customXml/itemProps1.xml><?xml version="1.0" encoding="utf-8"?>
-<ds:datastoreItem xmlns:ds="http://schemas.openxmlformats.org/officeDocument/2006/customXml" ds:itemID="{35629ECE-EB94-499E-AEFA-0BD2781EE008}">
+<ds:datastoreItem xmlns:ds="http://schemas.openxmlformats.org/officeDocument/2006/customXml" ds:itemID="{836CC2A2-1C0F-4952-B16B-1D2B74A9C15F}">
   <ds:schemaRefs>
     <ds:schemaRef ds:uri="http://schemas.openxmlformats.org/officeDocument/2006/bibliography"/>
   </ds:schemaRefs>

</xml_diff>

<commit_message>
Adding the translation from a dictionary
</commit_message>
<xml_diff>
--- a/GoogleTranslate/Test strategy.docx
+++ b/GoogleTranslate/Test strategy.docx
@@ -564,6 +564,7 @@
         </w:rPr>
         <w:t xml:space="preserve">Report framework - </w:t>
       </w:r>
+      <w:proofErr w:type="spellStart"/>
       <w:r>
         <w:rPr>
           <w:rFonts w:ascii="Arial" w:hAnsi="Arial" w:cs="Arial"/>
@@ -574,6 +575,7 @@
         </w:rPr>
         <w:t>ReportNG</w:t>
       </w:r>
+      <w:proofErr w:type="spellEnd"/>
       <w:r>
         <w:rPr>
           <w:rFonts w:ascii="Arial" w:hAnsi="Arial" w:cs="Arial"/>
@@ -670,14 +672,25 @@
           <w:lang w:val="en-US"/>
         </w:rPr>
       </w:pPr>
-      <w:r>
-        <w:rPr>
-          <w:rFonts w:ascii="Arial" w:hAnsi="Arial" w:cs="Arial"/>
-          <w:sz w:val="24"/>
-          <w:szCs w:val="24"/>
-          <w:lang w:val="en-US"/>
-        </w:rPr>
-        <w:t>PageObject pattern</w:t>
+      <w:proofErr w:type="spellStart"/>
+      <w:r>
+        <w:rPr>
+          <w:rFonts w:ascii="Arial" w:hAnsi="Arial" w:cs="Arial"/>
+          <w:sz w:val="24"/>
+          <w:szCs w:val="24"/>
+          <w:lang w:val="en-US"/>
+        </w:rPr>
+        <w:t>PageObject</w:t>
+      </w:r>
+      <w:proofErr w:type="spellEnd"/>
+      <w:r>
+        <w:rPr>
+          <w:rFonts w:ascii="Arial" w:hAnsi="Arial" w:cs="Arial"/>
+          <w:sz w:val="24"/>
+          <w:szCs w:val="24"/>
+          <w:lang w:val="en-US"/>
+        </w:rPr>
+        <w:t xml:space="preserve"> pattern</w:t>
       </w:r>
       <w:r>
         <w:rPr>
@@ -704,14 +717,70 @@
           <w:lang w:val="en-US"/>
         </w:rPr>
       </w:pPr>
-      <w:r>
-        <w:rPr>
-          <w:rFonts w:ascii="Arial" w:hAnsi="Arial" w:cs="Arial"/>
-          <w:sz w:val="24"/>
-          <w:szCs w:val="24"/>
-          <w:lang w:val="en-US"/>
-        </w:rPr>
-        <w:t>PageFactory class.</w:t>
+      <w:proofErr w:type="spellStart"/>
+      <w:r>
+        <w:rPr>
+          <w:rFonts w:ascii="Arial" w:hAnsi="Arial" w:cs="Arial"/>
+          <w:sz w:val="24"/>
+          <w:szCs w:val="24"/>
+          <w:lang w:val="en-US"/>
+        </w:rPr>
+        <w:t>PageElement</w:t>
+      </w:r>
+      <w:proofErr w:type="spellEnd"/>
+      <w:r>
+        <w:rPr>
+          <w:rFonts w:ascii="Arial" w:hAnsi="Arial" w:cs="Arial"/>
+          <w:sz w:val="24"/>
+          <w:szCs w:val="24"/>
+          <w:lang w:val="en-US"/>
+        </w:rPr>
+        <w:t xml:space="preserve"> pattern</w:t>
+      </w:r>
+      <w:r>
+        <w:rPr>
+          <w:rFonts w:ascii="Arial" w:hAnsi="Arial" w:cs="Arial"/>
+          <w:sz w:val="24"/>
+          <w:szCs w:val="24"/>
+          <w:lang w:val="en-US"/>
+        </w:rPr>
+        <w:t>.</w:t>
+      </w:r>
+    </w:p>
+    <w:p>
+      <w:pPr>
+        <w:pStyle w:val="ListParagraph"/>
+        <w:numPr>
+          <w:ilvl w:val="0"/>
+          <w:numId w:val="2"/>
+        </w:numPr>
+        <w:spacing w:after="0"/>
+        <w:rPr>
+          <w:rFonts w:ascii="Arial" w:hAnsi="Arial" w:cs="Arial"/>
+          <w:sz w:val="24"/>
+          <w:szCs w:val="24"/>
+          <w:lang w:val="en-US"/>
+        </w:rPr>
+      </w:pPr>
+      <w:proofErr w:type="spellStart"/>
+      <w:r>
+        <w:rPr>
+          <w:rFonts w:ascii="Arial" w:hAnsi="Arial" w:cs="Arial"/>
+          <w:sz w:val="24"/>
+          <w:szCs w:val="24"/>
+          <w:lang w:val="en-US"/>
+        </w:rPr>
+        <w:t>PageFactory</w:t>
+      </w:r>
+      <w:proofErr w:type="spellEnd"/>
+      <w:r>
+        <w:rPr>
+          <w:rFonts w:ascii="Arial" w:hAnsi="Arial" w:cs="Arial"/>
+          <w:sz w:val="24"/>
+          <w:szCs w:val="24"/>
+          <w:lang w:val="en-US"/>
+        </w:rPr>
+        <w:t xml:space="preserve"> class.</w:t>
       </w:r>
     </w:p>
     <w:p>
@@ -1517,6 +1586,7 @@
           <w:szCs w:val="24"/>
           <w:lang w:val="en-US"/>
         </w:rPr>
+        <w:lastRenderedPageBreak/>
         <w:t>As Unsigned User, I can turn on instant translation.</w:t>
       </w:r>
     </w:p>
@@ -1539,7 +1609,6 @@
           <w:szCs w:val="24"/>
           <w:lang w:val="en-US"/>
         </w:rPr>
-        <w:lastRenderedPageBreak/>
         <w:t>Feature</w:t>
       </w:r>
       <w:r>
@@ -1612,7 +1681,27 @@
           <w:szCs w:val="24"/>
           <w:lang w:val="en-US"/>
         </w:rPr>
-        <w:t xml:space="preserve">As Unsigned User, I cannot switch target and source languages if Detecting language mode was setted and it is not </w:t>
+        <w:t xml:space="preserve">As Unsigned User, I cannot switch target and source languages if Detecting language mode was </w:t>
+      </w:r>
+      <w:proofErr w:type="spellStart"/>
+      <w:r>
+        <w:rPr>
+          <w:rFonts w:ascii="Arial" w:hAnsi="Arial" w:cs="Arial"/>
+          <w:sz w:val="24"/>
+          <w:szCs w:val="24"/>
+          <w:lang w:val="en-US"/>
+        </w:rPr>
+        <w:t>setted</w:t>
+      </w:r>
+      <w:proofErr w:type="spellEnd"/>
+      <w:r>
+        <w:rPr>
+          <w:rFonts w:ascii="Arial" w:hAnsi="Arial" w:cs="Arial"/>
+          <w:sz w:val="24"/>
+          <w:szCs w:val="24"/>
+          <w:lang w:val="en-US"/>
+        </w:rPr>
+        <w:t xml:space="preserve"> and it is not </w:t>
       </w:r>
       <w:r>
         <w:rPr>
@@ -1774,18 +1863,7 @@
           <w:szCs w:val="24"/>
           <w:lang w:val="en-US"/>
         </w:rPr>
-        <w:t>from the foote</w:t>
-      </w:r>
-      <w:bookmarkStart w:id="0" w:name="_GoBack"/>
-      <w:bookmarkEnd w:id="0"/>
-      <w:r>
-        <w:rPr>
-          <w:rFonts w:ascii="Arial" w:hAnsi="Arial" w:cs="Arial"/>
-          <w:sz w:val="24"/>
-          <w:szCs w:val="24"/>
-          <w:lang w:val="en-US"/>
-        </w:rPr>
-        <w:t>r.</w:t>
+        <w:t>from the footer.</w:t>
       </w:r>
     </w:p>
     <w:p>
@@ -1996,8 +2074,19 @@
           <w:szCs w:val="24"/>
           <w:lang w:val="en-US"/>
         </w:rPr>
-        <w:t>if language is setted</w:t>
-      </w:r>
+        <w:t xml:space="preserve">if language is </w:t>
+      </w:r>
+      <w:proofErr w:type="spellStart"/>
+      <w:r>
+        <w:rPr>
+          <w:rFonts w:ascii="Arial" w:hAnsi="Arial" w:cs="Arial"/>
+          <w:sz w:val="24"/>
+          <w:szCs w:val="24"/>
+          <w:lang w:val="en-US"/>
+        </w:rPr>
+        <w:t>setted</w:t>
+      </w:r>
+      <w:proofErr w:type="spellEnd"/>
       <w:r>
         <w:rPr>
           <w:rFonts w:ascii="Arial" w:hAnsi="Arial" w:cs="Arial"/>
@@ -2134,7 +2223,27 @@
           <w:szCs w:val="24"/>
           <w:lang w:val="en-US"/>
         </w:rPr>
-        <w:t>As Unsigned User, I can use Handwriting mode if Detecting language mode was setted.</w:t>
+        <w:t xml:space="preserve">As Unsigned User, I can use Handwriting mode if Detecting language mode was </w:t>
+      </w:r>
+      <w:proofErr w:type="spellStart"/>
+      <w:r>
+        <w:rPr>
+          <w:rFonts w:ascii="Arial" w:hAnsi="Arial" w:cs="Arial"/>
+          <w:sz w:val="24"/>
+          <w:szCs w:val="24"/>
+          <w:lang w:val="en-US"/>
+        </w:rPr>
+        <w:t>setted</w:t>
+      </w:r>
+      <w:proofErr w:type="spellEnd"/>
+      <w:r>
+        <w:rPr>
+          <w:rFonts w:ascii="Arial" w:hAnsi="Arial" w:cs="Arial"/>
+          <w:sz w:val="24"/>
+          <w:szCs w:val="24"/>
+          <w:lang w:val="en-US"/>
+        </w:rPr>
+        <w:t>.</w:t>
       </w:r>
     </w:p>
     <w:p>
@@ -2910,6 +3019,8 @@
           <w:lang w:val="en-US"/>
         </w:rPr>
       </w:pPr>
+      <w:bookmarkStart w:id="0" w:name="_GoBack"/>
+      <w:bookmarkEnd w:id="0"/>
       <w:r>
         <w:rPr>
           <w:rFonts w:ascii="Arial" w:hAnsi="Arial" w:cs="Arial"/>
@@ -6511,7 +6622,7 @@
 </file>
 
 <file path=customXml/itemProps1.xml><?xml version="1.0" encoding="utf-8"?>
-<ds:datastoreItem xmlns:ds="http://schemas.openxmlformats.org/officeDocument/2006/customXml" ds:itemID="{836CC2A2-1C0F-4952-B16B-1D2B74A9C15F}">
+<ds:datastoreItem xmlns:ds="http://schemas.openxmlformats.org/officeDocument/2006/customXml" ds:itemID="{A4D545D9-1FB4-4C91-B831-39F629884241}">
   <ds:schemaRefs>
     <ds:schemaRef ds:uri="http://schemas.openxmlformats.org/officeDocument/2006/bibliography"/>
   </ds:schemaRefs>

</xml_diff>